<commit_message>
Correcion en la tabla categoria_factura
</commit_message>
<xml_diff>
--- a/Equipo 3_Proyecto final.docx
+++ b/Equipo 3_Proyecto final.docx
@@ -1157,23 +1157,7 @@
           <w:sz w:val="24"/>
           <w:szCs w:val="24"/>
         </w:rPr>
-        <w:t xml:space="preserve">se encuentra en todos lados y en cualquier actividad que hagamos, en la administración de los negocios ha resultado muy favorable el uso de ella para el control y manejo de recursos, así como para la reducción de problemas, es por </w:t>
-      </w:r>
-      <w:r>
-        <w:rPr>
-          <w:rFonts w:ascii="Arial" w:eastAsia="Arial" w:hAnsi="Arial" w:cs="Arial"/>
-          <w:sz w:val="24"/>
-          <w:szCs w:val="24"/>
-        </w:rPr>
-        <w:t>ello que</w:t>
-      </w:r>
-      <w:r>
-        <w:rPr>
-          <w:rFonts w:ascii="Arial" w:eastAsia="Arial" w:hAnsi="Arial" w:cs="Arial"/>
-          <w:sz w:val="24"/>
-          <w:szCs w:val="24"/>
-        </w:rPr>
-        <w:t xml:space="preserve"> este proyecto está dirigido a los pequeños y medianos negocios que busquen una herramienta que les ayude a administrar sus entradas y salidas de mercancías, así como el cálculo neto de su utilidad. Al ser el manejo de recursos el principal problema a resolver nos permite proporcionar soluciones a otras situaciones que puedan presentarse como el robo hormiga, la pérdida de tiempo en inventariar y la facilitación de información de tu cartera de clientes y sus productos favoritos al momento.</w:t>
+        <w:t>se encuentra en todos lados y en cualquier actividad que hagamos, en la administración de los negocios ha resultado muy favorable el uso de ella para el control y manejo de recursos, así como para la reducción de problemas, es por ello que este proyecto está dirigido a los pequeños y medianos negocios que busquen una herramienta que les ayude a administrar sus entradas y salidas de mercancías, así como el cálculo neto de su utilidad. Al ser el manejo de recursos el principal problema a resolver nos permite proporcionar soluciones a otras situaciones que puedan presentarse como el robo hormiga, la pérdida de tiempo en inventariar y la facilitación de información de tu cartera de clientes y sus productos favoritos al momento.</w:t>
       </w:r>
       <w:r>
         <w:rPr>
@@ -2140,41 +2124,13 @@
                 <w:szCs w:val="24"/>
               </w:rPr>
             </w:pPr>
-            <w:proofErr w:type="spellStart"/>
-            <w:r>
-              <w:rPr>
-                <w:rFonts w:ascii="Arial" w:eastAsia="Arial" w:hAnsi="Arial" w:cs="Arial"/>
-                <w:sz w:val="24"/>
-                <w:szCs w:val="24"/>
-              </w:rPr>
-              <w:t>Int</w:t>
-            </w:r>
-            <w:proofErr w:type="spellEnd"/>
-            <w:r>
-              <w:rPr>
-                <w:rFonts w:ascii="Arial" w:eastAsia="Arial" w:hAnsi="Arial" w:cs="Arial"/>
-                <w:sz w:val="24"/>
-                <w:szCs w:val="24"/>
-              </w:rPr>
-              <w:t xml:space="preserve"> </w:t>
-            </w:r>
-            <w:proofErr w:type="spellStart"/>
-            <w:r>
-              <w:rPr>
-                <w:rFonts w:ascii="Arial" w:eastAsia="Arial" w:hAnsi="Arial" w:cs="Arial"/>
-                <w:sz w:val="24"/>
-                <w:szCs w:val="24"/>
-              </w:rPr>
-              <w:t>autoincrementable</w:t>
-            </w:r>
-            <w:proofErr w:type="spellEnd"/>
-            <w:r>
-              <w:rPr>
-                <w:rFonts w:ascii="Arial" w:eastAsia="Arial" w:hAnsi="Arial" w:cs="Arial"/>
-                <w:sz w:val="24"/>
-                <w:szCs w:val="24"/>
-              </w:rPr>
-              <w:t xml:space="preserve"> (PK)</w:t>
+            <w:r>
+              <w:rPr>
+                <w:rFonts w:ascii="Arial" w:eastAsia="Arial" w:hAnsi="Arial" w:cs="Arial"/>
+                <w:sz w:val="24"/>
+                <w:szCs w:val="24"/>
+              </w:rPr>
+              <w:t>Int autoincrementable (PK)</w:t>
             </w:r>
           </w:p>
         </w:tc>
@@ -2199,7 +2155,6 @@
                 <w:szCs w:val="24"/>
               </w:rPr>
             </w:pPr>
-            <w:proofErr w:type="spellStart"/>
             <w:r>
               <w:rPr>
                 <w:rFonts w:ascii="Arial" w:eastAsia="Arial" w:hAnsi="Arial" w:cs="Arial"/>
@@ -2209,7 +2164,6 @@
               </w:rPr>
               <w:t>clientes_Id</w:t>
             </w:r>
-            <w:proofErr w:type="spellEnd"/>
           </w:p>
         </w:tc>
         <w:tc>
@@ -2283,7 +2237,6 @@
                 <w:szCs w:val="24"/>
               </w:rPr>
             </w:pPr>
-            <w:proofErr w:type="spellStart"/>
             <w:r>
               <w:rPr>
                 <w:rFonts w:ascii="Arial" w:eastAsia="Arial" w:hAnsi="Arial" w:cs="Arial"/>
@@ -2293,7 +2246,6 @@
               </w:rPr>
               <w:t>estatus_compras_ventas_Id</w:t>
             </w:r>
-            <w:proofErr w:type="spellEnd"/>
           </w:p>
         </w:tc>
         <w:tc>
@@ -2316,25 +2268,7 @@
                 <w:sz w:val="24"/>
                 <w:szCs w:val="24"/>
               </w:rPr>
-              <w:t xml:space="preserve">Es la llave foránea que relaciona a la entidad </w:t>
-            </w:r>
-            <w:proofErr w:type="spellStart"/>
-            <w:r>
-              <w:rPr>
-                <w:rFonts w:ascii="Arial" w:eastAsia="Arial" w:hAnsi="Arial" w:cs="Arial"/>
-                <w:sz w:val="24"/>
-                <w:szCs w:val="24"/>
-              </w:rPr>
-              <w:t>estatus_compras_ventas</w:t>
-            </w:r>
-            <w:proofErr w:type="spellEnd"/>
-            <w:r>
-              <w:rPr>
-                <w:rFonts w:ascii="Arial" w:eastAsia="Arial" w:hAnsi="Arial" w:cs="Arial"/>
-                <w:sz w:val="24"/>
-                <w:szCs w:val="24"/>
-              </w:rPr>
-              <w:t>.</w:t>
+              <w:t>Es la llave foránea que relaciona a la entidad estatus_compras_ventas.</w:t>
             </w:r>
           </w:p>
         </w:tc>
@@ -2384,7 +2318,6 @@
                 <w:szCs w:val="24"/>
               </w:rPr>
             </w:pPr>
-            <w:proofErr w:type="spellStart"/>
             <w:r>
               <w:rPr>
                 <w:rFonts w:ascii="Arial" w:eastAsia="Arial" w:hAnsi="Arial" w:cs="Arial"/>
@@ -2394,7 +2327,6 @@
               </w:rPr>
               <w:t>categoría_facturas</w:t>
             </w:r>
-            <w:proofErr w:type="spellEnd"/>
           </w:p>
         </w:tc>
         <w:tc>
@@ -2418,25 +2350,7 @@
                 <w:sz w:val="24"/>
                 <w:szCs w:val="24"/>
               </w:rPr>
-              <w:t xml:space="preserve">Es la llave foránea que relaciona la entidad </w:t>
-            </w:r>
-            <w:proofErr w:type="spellStart"/>
-            <w:r>
-              <w:rPr>
-                <w:rFonts w:ascii="Arial" w:eastAsia="Arial" w:hAnsi="Arial" w:cs="Arial"/>
-                <w:sz w:val="24"/>
-                <w:szCs w:val="24"/>
-              </w:rPr>
-              <w:t>categoría_facturas</w:t>
-            </w:r>
-            <w:proofErr w:type="spellEnd"/>
-            <w:r>
-              <w:rPr>
-                <w:rFonts w:ascii="Arial" w:eastAsia="Arial" w:hAnsi="Arial" w:cs="Arial"/>
-                <w:sz w:val="24"/>
-                <w:szCs w:val="24"/>
-              </w:rPr>
-              <w:t>.</w:t>
+              <w:t>Es la llave foránea que relaciona la entidad categoría_facturas.</w:t>
             </w:r>
           </w:p>
         </w:tc>
@@ -2486,7 +2400,6 @@
                 <w:szCs w:val="24"/>
               </w:rPr>
             </w:pPr>
-            <w:proofErr w:type="spellStart"/>
             <w:r>
               <w:rPr>
                 <w:rFonts w:ascii="Arial" w:eastAsia="Arial" w:hAnsi="Arial" w:cs="Arial"/>
@@ -2496,7 +2409,6 @@
               </w:rPr>
               <w:t>MontoTotal</w:t>
             </w:r>
-            <w:proofErr w:type="spellEnd"/>
           </w:p>
         </w:tc>
         <w:tc>
@@ -2539,23 +2451,13 @@
                 <w:szCs w:val="24"/>
               </w:rPr>
             </w:pPr>
-            <w:proofErr w:type="gramStart"/>
-            <w:r>
-              <w:rPr>
-                <w:rFonts w:ascii="Arial" w:eastAsia="Arial" w:hAnsi="Arial" w:cs="Arial"/>
-                <w:sz w:val="24"/>
-                <w:szCs w:val="24"/>
-              </w:rPr>
-              <w:t>Decimal(</w:t>
-            </w:r>
-            <w:proofErr w:type="gramEnd"/>
-            <w:r>
-              <w:rPr>
-                <w:rFonts w:ascii="Arial" w:eastAsia="Arial" w:hAnsi="Arial" w:cs="Arial"/>
-                <w:sz w:val="24"/>
-                <w:szCs w:val="24"/>
-              </w:rPr>
-              <w:t>10,2)</w:t>
+            <w:r>
+              <w:rPr>
+                <w:rFonts w:ascii="Arial" w:eastAsia="Arial" w:hAnsi="Arial" w:cs="Arial"/>
+                <w:sz w:val="24"/>
+                <w:szCs w:val="24"/>
+              </w:rPr>
+              <w:t>Decimal(10,2)</w:t>
             </w:r>
           </w:p>
         </w:tc>
@@ -2580,7 +2482,6 @@
                 <w:szCs w:val="24"/>
               </w:rPr>
             </w:pPr>
-            <w:proofErr w:type="spellStart"/>
             <w:r>
               <w:rPr>
                 <w:rFonts w:ascii="Arial" w:eastAsia="Arial" w:hAnsi="Arial" w:cs="Arial"/>
@@ -2590,7 +2491,6 @@
               </w:rPr>
               <w:t>Descuentos_Id</w:t>
             </w:r>
-            <w:proofErr w:type="spellEnd"/>
           </w:p>
         </w:tc>
         <w:tc>
@@ -2923,51 +2823,13 @@
                 <w:szCs w:val="24"/>
               </w:rPr>
             </w:pPr>
-            <w:proofErr w:type="spellStart"/>
-            <w:r>
-              <w:rPr>
-                <w:rFonts w:ascii="Arial" w:eastAsia="Arial" w:hAnsi="Arial" w:cs="Arial"/>
-                <w:sz w:val="24"/>
-                <w:szCs w:val="24"/>
-              </w:rPr>
-              <w:t>Int</w:t>
-            </w:r>
-            <w:proofErr w:type="spellEnd"/>
-            <w:r>
-              <w:rPr>
-                <w:rFonts w:ascii="Arial" w:eastAsia="Arial" w:hAnsi="Arial" w:cs="Arial"/>
-                <w:sz w:val="24"/>
-                <w:szCs w:val="24"/>
-              </w:rPr>
-              <w:t xml:space="preserve"> </w:t>
-            </w:r>
-            <w:proofErr w:type="spellStart"/>
-            <w:proofErr w:type="gramStart"/>
-            <w:r>
-              <w:rPr>
-                <w:rFonts w:ascii="Arial" w:eastAsia="Arial" w:hAnsi="Arial" w:cs="Arial"/>
-                <w:sz w:val="24"/>
-                <w:szCs w:val="24"/>
-              </w:rPr>
-              <w:t>autoincrementable</w:t>
-            </w:r>
-            <w:proofErr w:type="spellEnd"/>
-            <w:r>
-              <w:rPr>
-                <w:rFonts w:ascii="Arial" w:eastAsia="Arial" w:hAnsi="Arial" w:cs="Arial"/>
-                <w:sz w:val="24"/>
-                <w:szCs w:val="24"/>
-              </w:rPr>
-              <w:t>(</w:t>
-            </w:r>
-            <w:proofErr w:type="gramEnd"/>
-            <w:r>
-              <w:rPr>
-                <w:rFonts w:ascii="Arial" w:eastAsia="Arial" w:hAnsi="Arial" w:cs="Arial"/>
-                <w:sz w:val="24"/>
-                <w:szCs w:val="24"/>
-              </w:rPr>
-              <w:t>PK)</w:t>
+            <w:r>
+              <w:rPr>
+                <w:rFonts w:ascii="Arial" w:eastAsia="Arial" w:hAnsi="Arial" w:cs="Arial"/>
+                <w:sz w:val="24"/>
+                <w:szCs w:val="24"/>
+              </w:rPr>
+              <w:t>Int autoincrementable(PK)</w:t>
             </w:r>
           </w:p>
         </w:tc>
@@ -2988,7 +2850,6 @@
                 <w:szCs w:val="24"/>
               </w:rPr>
             </w:pPr>
-            <w:proofErr w:type="spellStart"/>
             <w:r>
               <w:rPr>
                 <w:rFonts w:ascii="Arial" w:eastAsia="Arial" w:hAnsi="Arial" w:cs="Arial"/>
@@ -2998,7 +2859,6 @@
               </w:rPr>
               <w:t>proveedores_Id</w:t>
             </w:r>
-            <w:proofErr w:type="spellEnd"/>
           </w:p>
         </w:tc>
         <w:tc>
@@ -3066,7 +2926,6 @@
                 <w:szCs w:val="24"/>
               </w:rPr>
             </w:pPr>
-            <w:proofErr w:type="spellStart"/>
             <w:r>
               <w:rPr>
                 <w:rFonts w:ascii="Arial" w:eastAsia="Arial" w:hAnsi="Arial" w:cs="Arial"/>
@@ -3076,7 +2935,6 @@
               </w:rPr>
               <w:t>Estatus_compras_ventas_Id</w:t>
             </w:r>
-            <w:proofErr w:type="spellEnd"/>
           </w:p>
         </w:tc>
         <w:tc>
@@ -3098,25 +2956,7 @@
                 <w:sz w:val="24"/>
                 <w:szCs w:val="24"/>
               </w:rPr>
-              <w:t xml:space="preserve">Es la llave foránea que relaciona a la entidad </w:t>
-            </w:r>
-            <w:proofErr w:type="spellStart"/>
-            <w:r>
-              <w:rPr>
-                <w:rFonts w:ascii="Arial" w:eastAsia="Arial" w:hAnsi="Arial" w:cs="Arial"/>
-                <w:sz w:val="24"/>
-                <w:szCs w:val="24"/>
-              </w:rPr>
-              <w:t>estatus_compras_ventas</w:t>
-            </w:r>
-            <w:proofErr w:type="spellEnd"/>
-            <w:r>
-              <w:rPr>
-                <w:rFonts w:ascii="Arial" w:eastAsia="Arial" w:hAnsi="Arial" w:cs="Arial"/>
-                <w:sz w:val="24"/>
-                <w:szCs w:val="24"/>
-              </w:rPr>
-              <w:t>.</w:t>
+              <w:t>Es la llave foránea que relaciona a la entidad estatus_compras_ventas.</w:t>
             </w:r>
           </w:p>
         </w:tc>
@@ -3161,7 +3001,6 @@
                 <w:szCs w:val="24"/>
               </w:rPr>
             </w:pPr>
-            <w:proofErr w:type="spellStart"/>
             <w:r>
               <w:rPr>
                 <w:rFonts w:ascii="Arial" w:eastAsia="Arial" w:hAnsi="Arial" w:cs="Arial"/>
@@ -3171,7 +3010,6 @@
               </w:rPr>
               <w:t>MontoTotal</w:t>
             </w:r>
-            <w:proofErr w:type="spellEnd"/>
           </w:p>
         </w:tc>
         <w:tc>
@@ -3212,23 +3050,13 @@
                 <w:szCs w:val="24"/>
               </w:rPr>
             </w:pPr>
-            <w:proofErr w:type="gramStart"/>
-            <w:r>
-              <w:rPr>
-                <w:rFonts w:ascii="Arial" w:eastAsia="Arial" w:hAnsi="Arial" w:cs="Arial"/>
-                <w:sz w:val="24"/>
-                <w:szCs w:val="24"/>
-              </w:rPr>
-              <w:t>Decimal(</w:t>
-            </w:r>
-            <w:proofErr w:type="gramEnd"/>
-            <w:r>
-              <w:rPr>
-                <w:rFonts w:ascii="Arial" w:eastAsia="Arial" w:hAnsi="Arial" w:cs="Arial"/>
-                <w:sz w:val="24"/>
-                <w:szCs w:val="24"/>
-              </w:rPr>
-              <w:t>10,2)</w:t>
+            <w:r>
+              <w:rPr>
+                <w:rFonts w:ascii="Arial" w:eastAsia="Arial" w:hAnsi="Arial" w:cs="Arial"/>
+                <w:sz w:val="24"/>
+                <w:szCs w:val="24"/>
+              </w:rPr>
+              <w:t>Decimal(10,2)</w:t>
             </w:r>
           </w:p>
         </w:tc>
@@ -3249,7 +3077,6 @@
                 <w:szCs w:val="24"/>
               </w:rPr>
             </w:pPr>
-            <w:proofErr w:type="spellStart"/>
             <w:r>
               <w:rPr>
                 <w:rFonts w:ascii="Arial" w:eastAsia="Arial" w:hAnsi="Arial" w:cs="Arial"/>
@@ -3259,7 +3086,6 @@
               </w:rPr>
               <w:t>Descuentos_Id</w:t>
             </w:r>
-            <w:proofErr w:type="spellEnd"/>
           </w:p>
         </w:tc>
         <w:tc>
@@ -3592,51 +3418,13 @@
                 <w:szCs w:val="24"/>
               </w:rPr>
             </w:pPr>
-            <w:proofErr w:type="spellStart"/>
-            <w:r>
-              <w:rPr>
-                <w:rFonts w:ascii="Arial" w:eastAsia="Arial" w:hAnsi="Arial" w:cs="Arial"/>
-                <w:sz w:val="24"/>
-                <w:szCs w:val="24"/>
-              </w:rPr>
-              <w:t>Int</w:t>
-            </w:r>
-            <w:proofErr w:type="spellEnd"/>
-            <w:r>
-              <w:rPr>
-                <w:rFonts w:ascii="Arial" w:eastAsia="Arial" w:hAnsi="Arial" w:cs="Arial"/>
-                <w:sz w:val="24"/>
-                <w:szCs w:val="24"/>
-              </w:rPr>
-              <w:t xml:space="preserve"> </w:t>
-            </w:r>
-            <w:proofErr w:type="spellStart"/>
-            <w:proofErr w:type="gramStart"/>
-            <w:r>
-              <w:rPr>
-                <w:rFonts w:ascii="Arial" w:eastAsia="Arial" w:hAnsi="Arial" w:cs="Arial"/>
-                <w:sz w:val="24"/>
-                <w:szCs w:val="24"/>
-              </w:rPr>
-              <w:t>autoincrementable</w:t>
-            </w:r>
-            <w:proofErr w:type="spellEnd"/>
-            <w:r>
-              <w:rPr>
-                <w:rFonts w:ascii="Arial" w:eastAsia="Arial" w:hAnsi="Arial" w:cs="Arial"/>
-                <w:sz w:val="24"/>
-                <w:szCs w:val="24"/>
-              </w:rPr>
-              <w:t>(</w:t>
-            </w:r>
-            <w:proofErr w:type="gramEnd"/>
-            <w:r>
-              <w:rPr>
-                <w:rFonts w:ascii="Arial" w:eastAsia="Arial" w:hAnsi="Arial" w:cs="Arial"/>
-                <w:sz w:val="24"/>
-                <w:szCs w:val="24"/>
-              </w:rPr>
-              <w:t>PK)</w:t>
+            <w:r>
+              <w:rPr>
+                <w:rFonts w:ascii="Arial" w:eastAsia="Arial" w:hAnsi="Arial" w:cs="Arial"/>
+                <w:sz w:val="24"/>
+                <w:szCs w:val="24"/>
+              </w:rPr>
+              <w:t>Int autoincrementable(PK)</w:t>
             </w:r>
           </w:p>
         </w:tc>
@@ -3706,33 +3494,13 @@
                 <w:szCs w:val="24"/>
               </w:rPr>
             </w:pPr>
-            <w:proofErr w:type="spellStart"/>
-            <w:proofErr w:type="gramStart"/>
-            <w:r>
-              <w:rPr>
-                <w:rFonts w:ascii="Arial" w:eastAsia="Arial" w:hAnsi="Arial" w:cs="Arial"/>
-                <w:sz w:val="24"/>
-                <w:szCs w:val="24"/>
-              </w:rPr>
-              <w:t>String</w:t>
-            </w:r>
-            <w:proofErr w:type="spellEnd"/>
-            <w:r>
-              <w:rPr>
-                <w:rFonts w:ascii="Arial" w:eastAsia="Arial" w:hAnsi="Arial" w:cs="Arial"/>
-                <w:sz w:val="24"/>
-                <w:szCs w:val="24"/>
-              </w:rPr>
-              <w:t>(</w:t>
-            </w:r>
-            <w:proofErr w:type="gramEnd"/>
-            <w:r>
-              <w:rPr>
-                <w:rFonts w:ascii="Arial" w:eastAsia="Arial" w:hAnsi="Arial" w:cs="Arial"/>
-                <w:sz w:val="24"/>
-                <w:szCs w:val="24"/>
-              </w:rPr>
-              <w:t>99)</w:t>
+            <w:r>
+              <w:rPr>
+                <w:rFonts w:ascii="Arial" w:eastAsia="Arial" w:hAnsi="Arial" w:cs="Arial"/>
+                <w:sz w:val="24"/>
+                <w:szCs w:val="24"/>
+              </w:rPr>
+              <w:t>String(99)</w:t>
             </w:r>
           </w:p>
         </w:tc>
@@ -3753,7 +3521,6 @@
                 <w:szCs w:val="24"/>
               </w:rPr>
             </w:pPr>
-            <w:proofErr w:type="spellStart"/>
             <w:r>
               <w:rPr>
                 <w:rFonts w:ascii="Arial" w:eastAsia="Arial" w:hAnsi="Arial" w:cs="Arial"/>
@@ -3763,7 +3530,6 @@
               </w:rPr>
               <w:t>telefono</w:t>
             </w:r>
-            <w:proofErr w:type="spellEnd"/>
           </w:p>
         </w:tc>
         <w:tc>
@@ -3804,33 +3570,13 @@
                 <w:szCs w:val="24"/>
               </w:rPr>
             </w:pPr>
-            <w:proofErr w:type="spellStart"/>
-            <w:proofErr w:type="gramStart"/>
-            <w:r>
-              <w:rPr>
-                <w:rFonts w:ascii="Arial" w:eastAsia="Arial" w:hAnsi="Arial" w:cs="Arial"/>
-                <w:sz w:val="24"/>
-                <w:szCs w:val="24"/>
-              </w:rPr>
-              <w:t>String</w:t>
-            </w:r>
-            <w:proofErr w:type="spellEnd"/>
-            <w:r>
-              <w:rPr>
-                <w:rFonts w:ascii="Arial" w:eastAsia="Arial" w:hAnsi="Arial" w:cs="Arial"/>
-                <w:sz w:val="24"/>
-                <w:szCs w:val="24"/>
-              </w:rPr>
-              <w:t>(</w:t>
-            </w:r>
-            <w:proofErr w:type="gramEnd"/>
-            <w:r>
-              <w:rPr>
-                <w:rFonts w:ascii="Arial" w:eastAsia="Arial" w:hAnsi="Arial" w:cs="Arial"/>
-                <w:sz w:val="24"/>
-                <w:szCs w:val="24"/>
-              </w:rPr>
-              <w:t>10)</w:t>
+            <w:r>
+              <w:rPr>
+                <w:rFonts w:ascii="Arial" w:eastAsia="Arial" w:hAnsi="Arial" w:cs="Arial"/>
+                <w:sz w:val="24"/>
+                <w:szCs w:val="24"/>
+              </w:rPr>
+              <w:t>String(10)</w:t>
             </w:r>
           </w:p>
         </w:tc>
@@ -3900,33 +3646,13 @@
                 <w:szCs w:val="24"/>
               </w:rPr>
             </w:pPr>
-            <w:proofErr w:type="spellStart"/>
-            <w:proofErr w:type="gramStart"/>
-            <w:r>
-              <w:rPr>
-                <w:rFonts w:ascii="Arial" w:eastAsia="Arial" w:hAnsi="Arial" w:cs="Arial"/>
-                <w:sz w:val="24"/>
-                <w:szCs w:val="24"/>
-              </w:rPr>
-              <w:t>String</w:t>
-            </w:r>
-            <w:proofErr w:type="spellEnd"/>
-            <w:r>
-              <w:rPr>
-                <w:rFonts w:ascii="Arial" w:eastAsia="Arial" w:hAnsi="Arial" w:cs="Arial"/>
-                <w:sz w:val="24"/>
-                <w:szCs w:val="24"/>
-              </w:rPr>
-              <w:t>(</w:t>
-            </w:r>
-            <w:proofErr w:type="gramEnd"/>
-            <w:r>
-              <w:rPr>
-                <w:rFonts w:ascii="Arial" w:eastAsia="Arial" w:hAnsi="Arial" w:cs="Arial"/>
-                <w:sz w:val="24"/>
-                <w:szCs w:val="24"/>
-              </w:rPr>
-              <w:t>99)</w:t>
+            <w:r>
+              <w:rPr>
+                <w:rFonts w:ascii="Arial" w:eastAsia="Arial" w:hAnsi="Arial" w:cs="Arial"/>
+                <w:sz w:val="24"/>
+                <w:szCs w:val="24"/>
+              </w:rPr>
+              <w:t>String(99)</w:t>
             </w:r>
           </w:p>
         </w:tc>
@@ -3996,7 +3722,6 @@
                 <w:szCs w:val="24"/>
               </w:rPr>
             </w:pPr>
-            <w:proofErr w:type="spellStart"/>
             <w:r>
               <w:rPr>
                 <w:rFonts w:ascii="Arial" w:eastAsia="Arial" w:hAnsi="Arial" w:cs="Arial"/>
@@ -4005,7 +3730,6 @@
               </w:rPr>
               <w:t>Int</w:t>
             </w:r>
-            <w:proofErr w:type="spellEnd"/>
           </w:p>
         </w:tc>
       </w:tr>
@@ -4025,7 +3749,6 @@
                 <w:szCs w:val="24"/>
               </w:rPr>
             </w:pPr>
-            <w:proofErr w:type="spellStart"/>
             <w:r>
               <w:rPr>
                 <w:rFonts w:ascii="Arial" w:eastAsia="Arial" w:hAnsi="Arial" w:cs="Arial"/>
@@ -4035,7 +3758,6 @@
               </w:rPr>
               <w:t>Codigo_postal</w:t>
             </w:r>
-            <w:proofErr w:type="spellEnd"/>
           </w:p>
         </w:tc>
         <w:tc>
@@ -4076,7 +3798,6 @@
                 <w:szCs w:val="24"/>
               </w:rPr>
             </w:pPr>
-            <w:proofErr w:type="spellStart"/>
             <w:r>
               <w:rPr>
                 <w:rFonts w:ascii="Arial" w:eastAsia="Arial" w:hAnsi="Arial" w:cs="Arial"/>
@@ -4085,7 +3806,6 @@
               </w:rPr>
               <w:t>Int</w:t>
             </w:r>
-            <w:proofErr w:type="spellEnd"/>
           </w:p>
         </w:tc>
       </w:tr>
@@ -4154,33 +3874,13 @@
                 <w:szCs w:val="24"/>
               </w:rPr>
             </w:pPr>
-            <w:proofErr w:type="spellStart"/>
-            <w:proofErr w:type="gramStart"/>
-            <w:r>
-              <w:rPr>
-                <w:rFonts w:ascii="Arial" w:eastAsia="Arial" w:hAnsi="Arial" w:cs="Arial"/>
-                <w:sz w:val="24"/>
-                <w:szCs w:val="24"/>
-              </w:rPr>
-              <w:t>String</w:t>
-            </w:r>
-            <w:proofErr w:type="spellEnd"/>
-            <w:r>
-              <w:rPr>
-                <w:rFonts w:ascii="Arial" w:eastAsia="Arial" w:hAnsi="Arial" w:cs="Arial"/>
-                <w:sz w:val="24"/>
-                <w:szCs w:val="24"/>
-              </w:rPr>
-              <w:t>(</w:t>
-            </w:r>
-            <w:proofErr w:type="gramEnd"/>
-            <w:r>
-              <w:rPr>
-                <w:rFonts w:ascii="Arial" w:eastAsia="Arial" w:hAnsi="Arial" w:cs="Arial"/>
-                <w:sz w:val="24"/>
-                <w:szCs w:val="24"/>
-              </w:rPr>
-              <w:t>45)</w:t>
+            <w:r>
+              <w:rPr>
+                <w:rFonts w:ascii="Arial" w:eastAsia="Arial" w:hAnsi="Arial" w:cs="Arial"/>
+                <w:sz w:val="24"/>
+                <w:szCs w:val="24"/>
+              </w:rPr>
+              <w:t>String(45)</w:t>
             </w:r>
           </w:p>
         </w:tc>
@@ -4201,7 +3901,6 @@
                 <w:szCs w:val="24"/>
               </w:rPr>
             </w:pPr>
-            <w:proofErr w:type="spellStart"/>
             <w:r>
               <w:rPr>
                 <w:rFonts w:ascii="Arial" w:eastAsia="Arial" w:hAnsi="Arial" w:cs="Arial"/>
@@ -4211,7 +3910,6 @@
               </w:rPr>
               <w:t>password</w:t>
             </w:r>
-            <w:proofErr w:type="spellEnd"/>
           </w:p>
         </w:tc>
         <w:tc>
@@ -4252,33 +3950,13 @@
                 <w:szCs w:val="24"/>
               </w:rPr>
             </w:pPr>
-            <w:proofErr w:type="spellStart"/>
-            <w:proofErr w:type="gramStart"/>
-            <w:r>
-              <w:rPr>
-                <w:rFonts w:ascii="Arial" w:eastAsia="Arial" w:hAnsi="Arial" w:cs="Arial"/>
-                <w:sz w:val="24"/>
-                <w:szCs w:val="24"/>
-              </w:rPr>
-              <w:t>String</w:t>
-            </w:r>
-            <w:proofErr w:type="spellEnd"/>
-            <w:r>
-              <w:rPr>
-                <w:rFonts w:ascii="Arial" w:eastAsia="Arial" w:hAnsi="Arial" w:cs="Arial"/>
-                <w:sz w:val="24"/>
-                <w:szCs w:val="24"/>
-              </w:rPr>
-              <w:t>(</w:t>
-            </w:r>
-            <w:proofErr w:type="gramEnd"/>
-            <w:r>
-              <w:rPr>
-                <w:rFonts w:ascii="Arial" w:eastAsia="Arial" w:hAnsi="Arial" w:cs="Arial"/>
-                <w:sz w:val="24"/>
-                <w:szCs w:val="24"/>
-              </w:rPr>
-              <w:t>99)</w:t>
+            <w:r>
+              <w:rPr>
+                <w:rFonts w:ascii="Arial" w:eastAsia="Arial" w:hAnsi="Arial" w:cs="Arial"/>
+                <w:sz w:val="24"/>
+                <w:szCs w:val="24"/>
+              </w:rPr>
+              <w:t>String(99)</w:t>
             </w:r>
           </w:p>
         </w:tc>
@@ -4562,59 +4240,13 @@
                 <w:szCs w:val="24"/>
               </w:rPr>
             </w:pPr>
-            <w:proofErr w:type="spellStart"/>
-            <w:r>
-              <w:rPr>
-                <w:rFonts w:ascii="Arial" w:eastAsia="Arial" w:hAnsi="Arial" w:cs="Arial"/>
-                <w:sz w:val="24"/>
-                <w:szCs w:val="24"/>
-              </w:rPr>
-              <w:t>Int</w:t>
-            </w:r>
-            <w:proofErr w:type="spellEnd"/>
-            <w:r>
-              <w:rPr>
-                <w:rFonts w:ascii="Arial" w:eastAsia="Arial" w:hAnsi="Arial" w:cs="Arial"/>
-                <w:sz w:val="24"/>
-                <w:szCs w:val="24"/>
-              </w:rPr>
-              <w:t xml:space="preserve"> </w:t>
-            </w:r>
-            <w:proofErr w:type="spellStart"/>
-            <w:r>
-              <w:rPr>
-                <w:rFonts w:ascii="Arial" w:eastAsia="Arial" w:hAnsi="Arial" w:cs="Arial"/>
-                <w:sz w:val="24"/>
-                <w:szCs w:val="24"/>
-              </w:rPr>
-              <w:t>auto_</w:t>
-            </w:r>
-            <w:proofErr w:type="gramStart"/>
-            <w:r>
-              <w:rPr>
-                <w:rFonts w:ascii="Arial" w:eastAsia="Arial" w:hAnsi="Arial" w:cs="Arial"/>
-                <w:sz w:val="24"/>
-                <w:szCs w:val="24"/>
-              </w:rPr>
-              <w:t>increment</w:t>
-            </w:r>
-            <w:proofErr w:type="spellEnd"/>
-            <w:r>
-              <w:rPr>
-                <w:rFonts w:ascii="Arial" w:eastAsia="Arial" w:hAnsi="Arial" w:cs="Arial"/>
-                <w:sz w:val="24"/>
-                <w:szCs w:val="24"/>
-              </w:rPr>
-              <w:t>(</w:t>
-            </w:r>
-            <w:proofErr w:type="gramEnd"/>
-            <w:r>
-              <w:rPr>
-                <w:rFonts w:ascii="Arial" w:eastAsia="Arial" w:hAnsi="Arial" w:cs="Arial"/>
-                <w:sz w:val="24"/>
-                <w:szCs w:val="24"/>
-              </w:rPr>
-              <w:t>PK)</w:t>
+            <w:r>
+              <w:rPr>
+                <w:rFonts w:ascii="Arial" w:eastAsia="Arial" w:hAnsi="Arial" w:cs="Arial"/>
+                <w:sz w:val="24"/>
+                <w:szCs w:val="24"/>
+              </w:rPr>
+              <w:t>Int auto_increment(PK)</w:t>
             </w:r>
           </w:p>
         </w:tc>
@@ -4684,33 +4316,13 @@
                 <w:szCs w:val="24"/>
               </w:rPr>
             </w:pPr>
-            <w:proofErr w:type="spellStart"/>
-            <w:proofErr w:type="gramStart"/>
-            <w:r>
-              <w:rPr>
-                <w:rFonts w:ascii="Arial" w:eastAsia="Arial" w:hAnsi="Arial" w:cs="Arial"/>
-                <w:sz w:val="24"/>
-                <w:szCs w:val="24"/>
-              </w:rPr>
-              <w:t>String</w:t>
-            </w:r>
-            <w:proofErr w:type="spellEnd"/>
-            <w:r>
-              <w:rPr>
-                <w:rFonts w:ascii="Arial" w:eastAsia="Arial" w:hAnsi="Arial" w:cs="Arial"/>
-                <w:sz w:val="24"/>
-                <w:szCs w:val="24"/>
-              </w:rPr>
-              <w:t>(</w:t>
-            </w:r>
-            <w:proofErr w:type="gramEnd"/>
-            <w:r>
-              <w:rPr>
-                <w:rFonts w:ascii="Arial" w:eastAsia="Arial" w:hAnsi="Arial" w:cs="Arial"/>
-                <w:sz w:val="24"/>
-                <w:szCs w:val="24"/>
-              </w:rPr>
-              <w:t>99)</w:t>
+            <w:r>
+              <w:rPr>
+                <w:rFonts w:ascii="Arial" w:eastAsia="Arial" w:hAnsi="Arial" w:cs="Arial"/>
+                <w:sz w:val="24"/>
+                <w:szCs w:val="24"/>
+              </w:rPr>
+              <w:t>String(99)</w:t>
             </w:r>
           </w:p>
         </w:tc>
@@ -4731,7 +4343,6 @@
                 <w:szCs w:val="24"/>
               </w:rPr>
             </w:pPr>
-            <w:proofErr w:type="spellStart"/>
             <w:r>
               <w:rPr>
                 <w:rFonts w:ascii="Arial" w:eastAsia="Arial" w:hAnsi="Arial" w:cs="Arial"/>
@@ -4741,7 +4352,6 @@
               </w:rPr>
               <w:t>telefono</w:t>
             </w:r>
-            <w:proofErr w:type="spellEnd"/>
           </w:p>
         </w:tc>
         <w:tc>
@@ -4782,33 +4392,13 @@
                 <w:szCs w:val="24"/>
               </w:rPr>
             </w:pPr>
-            <w:proofErr w:type="spellStart"/>
-            <w:proofErr w:type="gramStart"/>
-            <w:r>
-              <w:rPr>
-                <w:rFonts w:ascii="Arial" w:eastAsia="Arial" w:hAnsi="Arial" w:cs="Arial"/>
-                <w:sz w:val="24"/>
-                <w:szCs w:val="24"/>
-              </w:rPr>
-              <w:t>String</w:t>
-            </w:r>
-            <w:proofErr w:type="spellEnd"/>
-            <w:r>
-              <w:rPr>
-                <w:rFonts w:ascii="Arial" w:eastAsia="Arial" w:hAnsi="Arial" w:cs="Arial"/>
-                <w:sz w:val="24"/>
-                <w:szCs w:val="24"/>
-              </w:rPr>
-              <w:t>(</w:t>
-            </w:r>
-            <w:proofErr w:type="gramEnd"/>
-            <w:r>
-              <w:rPr>
-                <w:rFonts w:ascii="Arial" w:eastAsia="Arial" w:hAnsi="Arial" w:cs="Arial"/>
-                <w:sz w:val="24"/>
-                <w:szCs w:val="24"/>
-              </w:rPr>
-              <w:t>10)</w:t>
+            <w:r>
+              <w:rPr>
+                <w:rFonts w:ascii="Arial" w:eastAsia="Arial" w:hAnsi="Arial" w:cs="Arial"/>
+                <w:sz w:val="24"/>
+                <w:szCs w:val="24"/>
+              </w:rPr>
+              <w:t>String(10)</w:t>
             </w:r>
           </w:p>
         </w:tc>
@@ -4878,33 +4468,13 @@
                 <w:szCs w:val="24"/>
               </w:rPr>
             </w:pPr>
-            <w:proofErr w:type="spellStart"/>
-            <w:proofErr w:type="gramStart"/>
-            <w:r>
-              <w:rPr>
-                <w:rFonts w:ascii="Arial" w:eastAsia="Arial" w:hAnsi="Arial" w:cs="Arial"/>
-                <w:sz w:val="24"/>
-                <w:szCs w:val="24"/>
-              </w:rPr>
-              <w:t>String</w:t>
-            </w:r>
-            <w:proofErr w:type="spellEnd"/>
-            <w:r>
-              <w:rPr>
-                <w:rFonts w:ascii="Arial" w:eastAsia="Arial" w:hAnsi="Arial" w:cs="Arial"/>
-                <w:sz w:val="24"/>
-                <w:szCs w:val="24"/>
-              </w:rPr>
-              <w:t>(</w:t>
-            </w:r>
-            <w:proofErr w:type="gramEnd"/>
-            <w:r>
-              <w:rPr>
-                <w:rFonts w:ascii="Arial" w:eastAsia="Arial" w:hAnsi="Arial" w:cs="Arial"/>
-                <w:sz w:val="24"/>
-                <w:szCs w:val="24"/>
-              </w:rPr>
-              <w:t>99)</w:t>
+            <w:r>
+              <w:rPr>
+                <w:rFonts w:ascii="Arial" w:eastAsia="Arial" w:hAnsi="Arial" w:cs="Arial"/>
+                <w:sz w:val="24"/>
+                <w:szCs w:val="24"/>
+              </w:rPr>
+              <w:t>String(99)</w:t>
             </w:r>
           </w:p>
         </w:tc>
@@ -4974,7 +4544,6 @@
                 <w:szCs w:val="24"/>
               </w:rPr>
             </w:pPr>
-            <w:proofErr w:type="spellStart"/>
             <w:r>
               <w:rPr>
                 <w:rFonts w:ascii="Arial" w:eastAsia="Arial" w:hAnsi="Arial" w:cs="Arial"/>
@@ -4983,7 +4552,6 @@
               </w:rPr>
               <w:t>Int</w:t>
             </w:r>
-            <w:proofErr w:type="spellEnd"/>
           </w:p>
         </w:tc>
       </w:tr>
@@ -5003,7 +4571,6 @@
                 <w:szCs w:val="24"/>
               </w:rPr>
             </w:pPr>
-            <w:proofErr w:type="spellStart"/>
             <w:r>
               <w:rPr>
                 <w:rFonts w:ascii="Arial" w:eastAsia="Arial" w:hAnsi="Arial" w:cs="Arial"/>
@@ -5013,7 +4580,6 @@
               </w:rPr>
               <w:t>Codigo_postal</w:t>
             </w:r>
-            <w:proofErr w:type="spellEnd"/>
           </w:p>
         </w:tc>
         <w:tc>
@@ -5054,7 +4620,6 @@
                 <w:szCs w:val="24"/>
               </w:rPr>
             </w:pPr>
-            <w:proofErr w:type="spellStart"/>
             <w:r>
               <w:rPr>
                 <w:rFonts w:ascii="Arial" w:eastAsia="Arial" w:hAnsi="Arial" w:cs="Arial"/>
@@ -5063,7 +4628,6 @@
               </w:rPr>
               <w:t>Int</w:t>
             </w:r>
-            <w:proofErr w:type="spellEnd"/>
           </w:p>
         </w:tc>
       </w:tr>
@@ -5132,33 +4696,13 @@
                 <w:szCs w:val="24"/>
               </w:rPr>
             </w:pPr>
-            <w:proofErr w:type="spellStart"/>
-            <w:proofErr w:type="gramStart"/>
-            <w:r>
-              <w:rPr>
-                <w:rFonts w:ascii="Arial" w:eastAsia="Arial" w:hAnsi="Arial" w:cs="Arial"/>
-                <w:sz w:val="24"/>
-                <w:szCs w:val="24"/>
-              </w:rPr>
-              <w:t>String</w:t>
-            </w:r>
-            <w:proofErr w:type="spellEnd"/>
-            <w:r>
-              <w:rPr>
-                <w:rFonts w:ascii="Arial" w:eastAsia="Arial" w:hAnsi="Arial" w:cs="Arial"/>
-                <w:sz w:val="24"/>
-                <w:szCs w:val="24"/>
-              </w:rPr>
-              <w:t>(</w:t>
-            </w:r>
-            <w:proofErr w:type="gramEnd"/>
-            <w:r>
-              <w:rPr>
-                <w:rFonts w:ascii="Arial" w:eastAsia="Arial" w:hAnsi="Arial" w:cs="Arial"/>
-                <w:sz w:val="24"/>
-                <w:szCs w:val="24"/>
-              </w:rPr>
-              <w:t>45)</w:t>
+            <w:r>
+              <w:rPr>
+                <w:rFonts w:ascii="Arial" w:eastAsia="Arial" w:hAnsi="Arial" w:cs="Arial"/>
+                <w:sz w:val="24"/>
+                <w:szCs w:val="24"/>
+              </w:rPr>
+              <w:t>String(45)</w:t>
             </w:r>
           </w:p>
         </w:tc>
@@ -5557,35 +5101,7 @@
                 <w:sz w:val="24"/>
                 <w:szCs w:val="24"/>
               </w:rPr>
-              <w:t xml:space="preserve">INT </w:t>
-            </w:r>
-            <w:proofErr w:type="spellStart"/>
-            <w:proofErr w:type="gramStart"/>
-            <w:r>
-              <w:rPr>
-                <w:rFonts w:ascii="Arial" w:eastAsia="Arial" w:hAnsi="Arial" w:cs="Arial"/>
-                <w:sz w:val="24"/>
-                <w:szCs w:val="24"/>
-              </w:rPr>
-              <w:t>autoincrement</w:t>
-            </w:r>
-            <w:proofErr w:type="spellEnd"/>
-            <w:r>
-              <w:rPr>
-                <w:rFonts w:ascii="Arial" w:eastAsia="Arial" w:hAnsi="Arial" w:cs="Arial"/>
-                <w:sz w:val="24"/>
-                <w:szCs w:val="24"/>
-              </w:rPr>
-              <w:t>(</w:t>
-            </w:r>
-            <w:proofErr w:type="gramEnd"/>
-            <w:r>
-              <w:rPr>
-                <w:rFonts w:ascii="Arial" w:eastAsia="Arial" w:hAnsi="Arial" w:cs="Arial"/>
-                <w:sz w:val="24"/>
-                <w:szCs w:val="24"/>
-              </w:rPr>
-              <w:t>PK)</w:t>
+              <w:t>INT autoincrement(PK)</w:t>
             </w:r>
           </w:p>
         </w:tc>
@@ -5619,7 +5135,6 @@
                 <w:szCs w:val="24"/>
               </w:rPr>
             </w:pPr>
-            <w:proofErr w:type="spellStart"/>
             <w:r>
               <w:rPr>
                 <w:rFonts w:ascii="Arial" w:eastAsia="Arial" w:hAnsi="Arial" w:cs="Arial"/>
@@ -5629,7 +5144,6 @@
               </w:rPr>
               <w:t>ingreso_total</w:t>
             </w:r>
-            <w:proofErr w:type="spellEnd"/>
           </w:p>
         </w:tc>
         <w:tc>
@@ -5696,23 +5210,13 @@
                 <w:szCs w:val="24"/>
               </w:rPr>
             </w:pPr>
-            <w:proofErr w:type="gramStart"/>
-            <w:r>
-              <w:rPr>
-                <w:rFonts w:ascii="Arial" w:eastAsia="Arial" w:hAnsi="Arial" w:cs="Arial"/>
-                <w:sz w:val="24"/>
-                <w:szCs w:val="24"/>
-              </w:rPr>
-              <w:t>DECIMAL(</w:t>
-            </w:r>
-            <w:proofErr w:type="gramEnd"/>
-            <w:r>
-              <w:rPr>
-                <w:rFonts w:ascii="Arial" w:eastAsia="Arial" w:hAnsi="Arial" w:cs="Arial"/>
-                <w:sz w:val="24"/>
-                <w:szCs w:val="24"/>
-              </w:rPr>
-              <w:t>10, 2)</w:t>
+            <w:r>
+              <w:rPr>
+                <w:rFonts w:ascii="Arial" w:eastAsia="Arial" w:hAnsi="Arial" w:cs="Arial"/>
+                <w:sz w:val="24"/>
+                <w:szCs w:val="24"/>
+              </w:rPr>
+              <w:t>DECIMAL(10, 2)</w:t>
             </w:r>
           </w:p>
         </w:tc>
@@ -5821,23 +5325,13 @@
                 <w:szCs w:val="24"/>
               </w:rPr>
             </w:pPr>
-            <w:proofErr w:type="gramStart"/>
-            <w:r>
-              <w:rPr>
-                <w:rFonts w:ascii="Arial" w:eastAsia="Arial" w:hAnsi="Arial" w:cs="Arial"/>
-                <w:sz w:val="24"/>
-                <w:szCs w:val="24"/>
-              </w:rPr>
-              <w:t>TIMESTAMP(</w:t>
-            </w:r>
-            <w:proofErr w:type="gramEnd"/>
-            <w:r>
-              <w:rPr>
-                <w:rFonts w:ascii="Arial" w:eastAsia="Arial" w:hAnsi="Arial" w:cs="Arial"/>
-                <w:sz w:val="24"/>
-                <w:szCs w:val="24"/>
-              </w:rPr>
-              <w:t>2)</w:t>
+            <w:r>
+              <w:rPr>
+                <w:rFonts w:ascii="Arial" w:eastAsia="Arial" w:hAnsi="Arial" w:cs="Arial"/>
+                <w:sz w:val="24"/>
+                <w:szCs w:val="24"/>
+              </w:rPr>
+              <w:t>TIMESTAMP(2)</w:t>
             </w:r>
           </w:p>
         </w:tc>
@@ -6238,35 +5732,7 @@
                 <w:sz w:val="24"/>
                 <w:szCs w:val="24"/>
               </w:rPr>
-              <w:t xml:space="preserve">INT </w:t>
-            </w:r>
-            <w:proofErr w:type="spellStart"/>
-            <w:proofErr w:type="gramStart"/>
-            <w:r>
-              <w:rPr>
-                <w:rFonts w:ascii="Arial" w:eastAsia="Arial" w:hAnsi="Arial" w:cs="Arial"/>
-                <w:sz w:val="24"/>
-                <w:szCs w:val="24"/>
-              </w:rPr>
-              <w:t>autoincrement</w:t>
-            </w:r>
-            <w:proofErr w:type="spellEnd"/>
-            <w:r>
-              <w:rPr>
-                <w:rFonts w:ascii="Arial" w:eastAsia="Arial" w:hAnsi="Arial" w:cs="Arial"/>
-                <w:sz w:val="24"/>
-                <w:szCs w:val="24"/>
-              </w:rPr>
-              <w:t>(</w:t>
-            </w:r>
-            <w:proofErr w:type="gramEnd"/>
-            <w:r>
-              <w:rPr>
-                <w:rFonts w:ascii="Arial" w:eastAsia="Arial" w:hAnsi="Arial" w:cs="Arial"/>
-                <w:sz w:val="24"/>
-                <w:szCs w:val="24"/>
-              </w:rPr>
-              <w:t>PK)</w:t>
+              <w:t>INT autoincrement(PK)</w:t>
             </w:r>
           </w:p>
         </w:tc>
@@ -6300,7 +5766,6 @@
                 <w:szCs w:val="24"/>
               </w:rPr>
             </w:pPr>
-            <w:proofErr w:type="spellStart"/>
             <w:r>
               <w:rPr>
                 <w:rFonts w:ascii="Arial" w:eastAsia="Arial" w:hAnsi="Arial" w:cs="Arial"/>
@@ -6310,7 +5775,6 @@
               </w:rPr>
               <w:t>egreso_total</w:t>
             </w:r>
-            <w:proofErr w:type="spellEnd"/>
           </w:p>
         </w:tc>
         <w:tc>
@@ -6377,23 +5841,13 @@
                 <w:szCs w:val="24"/>
               </w:rPr>
             </w:pPr>
-            <w:proofErr w:type="gramStart"/>
-            <w:r>
-              <w:rPr>
-                <w:rFonts w:ascii="Arial" w:eastAsia="Arial" w:hAnsi="Arial" w:cs="Arial"/>
-                <w:sz w:val="24"/>
-                <w:szCs w:val="24"/>
-              </w:rPr>
-              <w:t>DECIMAL(</w:t>
-            </w:r>
-            <w:proofErr w:type="gramEnd"/>
-            <w:r>
-              <w:rPr>
-                <w:rFonts w:ascii="Arial" w:eastAsia="Arial" w:hAnsi="Arial" w:cs="Arial"/>
-                <w:sz w:val="24"/>
-                <w:szCs w:val="24"/>
-              </w:rPr>
-              <w:t>10, 2)</w:t>
+            <w:r>
+              <w:rPr>
+                <w:rFonts w:ascii="Arial" w:eastAsia="Arial" w:hAnsi="Arial" w:cs="Arial"/>
+                <w:sz w:val="24"/>
+                <w:szCs w:val="24"/>
+              </w:rPr>
+              <w:t>DECIMAL(10, 2)</w:t>
             </w:r>
           </w:p>
         </w:tc>
@@ -6502,23 +5956,13 @@
                 <w:szCs w:val="24"/>
               </w:rPr>
             </w:pPr>
-            <w:proofErr w:type="gramStart"/>
-            <w:r>
-              <w:rPr>
-                <w:rFonts w:ascii="Arial" w:eastAsia="Arial" w:hAnsi="Arial" w:cs="Arial"/>
-                <w:sz w:val="24"/>
-                <w:szCs w:val="24"/>
-              </w:rPr>
-              <w:t>TIMESTAMP(</w:t>
-            </w:r>
-            <w:proofErr w:type="gramEnd"/>
-            <w:r>
-              <w:rPr>
-                <w:rFonts w:ascii="Arial" w:eastAsia="Arial" w:hAnsi="Arial" w:cs="Arial"/>
-                <w:sz w:val="24"/>
-                <w:szCs w:val="24"/>
-              </w:rPr>
-              <w:t>2)</w:t>
+            <w:r>
+              <w:rPr>
+                <w:rFonts w:ascii="Arial" w:eastAsia="Arial" w:hAnsi="Arial" w:cs="Arial"/>
+                <w:sz w:val="24"/>
+                <w:szCs w:val="24"/>
+              </w:rPr>
+              <w:t>TIMESTAMP(2)</w:t>
             </w:r>
           </w:p>
         </w:tc>
@@ -6942,35 +6386,7 @@
                 <w:sz w:val="24"/>
                 <w:szCs w:val="24"/>
               </w:rPr>
-              <w:t xml:space="preserve">INT </w:t>
-            </w:r>
-            <w:proofErr w:type="spellStart"/>
-            <w:proofErr w:type="gramStart"/>
-            <w:r>
-              <w:rPr>
-                <w:rFonts w:ascii="Arial" w:eastAsia="Arial" w:hAnsi="Arial" w:cs="Arial"/>
-                <w:sz w:val="24"/>
-                <w:szCs w:val="24"/>
-              </w:rPr>
-              <w:t>autoincrement</w:t>
-            </w:r>
-            <w:proofErr w:type="spellEnd"/>
-            <w:r>
-              <w:rPr>
-                <w:rFonts w:ascii="Arial" w:eastAsia="Arial" w:hAnsi="Arial" w:cs="Arial"/>
-                <w:sz w:val="24"/>
-                <w:szCs w:val="24"/>
-              </w:rPr>
-              <w:t>(</w:t>
-            </w:r>
-            <w:proofErr w:type="gramEnd"/>
-            <w:r>
-              <w:rPr>
-                <w:rFonts w:ascii="Arial" w:eastAsia="Arial" w:hAnsi="Arial" w:cs="Arial"/>
-                <w:sz w:val="24"/>
-                <w:szCs w:val="24"/>
-              </w:rPr>
-              <w:t>PK)</w:t>
+              <w:t>INT autoincrement(PK)</w:t>
             </w:r>
           </w:p>
         </w:tc>
@@ -7079,23 +6495,13 @@
                 <w:szCs w:val="24"/>
               </w:rPr>
             </w:pPr>
-            <w:proofErr w:type="gramStart"/>
-            <w:r>
-              <w:rPr>
-                <w:rFonts w:ascii="Arial" w:eastAsia="Arial" w:hAnsi="Arial" w:cs="Arial"/>
-                <w:sz w:val="24"/>
-                <w:szCs w:val="24"/>
-              </w:rPr>
-              <w:t>DECIMAL(</w:t>
-            </w:r>
-            <w:proofErr w:type="gramEnd"/>
-            <w:r>
-              <w:rPr>
-                <w:rFonts w:ascii="Arial" w:eastAsia="Arial" w:hAnsi="Arial" w:cs="Arial"/>
-                <w:sz w:val="24"/>
-                <w:szCs w:val="24"/>
-              </w:rPr>
-              <w:t>10, 2)</w:t>
+            <w:r>
+              <w:rPr>
+                <w:rFonts w:ascii="Arial" w:eastAsia="Arial" w:hAnsi="Arial" w:cs="Arial"/>
+                <w:sz w:val="24"/>
+                <w:szCs w:val="24"/>
+              </w:rPr>
+              <w:t>DECIMAL(10, 2)</w:t>
             </w:r>
           </w:p>
         </w:tc>
@@ -7129,7 +6535,6 @@
                 <w:szCs w:val="24"/>
               </w:rPr>
             </w:pPr>
-            <w:proofErr w:type="spellStart"/>
             <w:r>
               <w:rPr>
                 <w:rFonts w:ascii="Arial" w:eastAsia="Arial" w:hAnsi="Arial" w:cs="Arial"/>
@@ -7139,7 +6544,6 @@
               </w:rPr>
               <w:t>Fecha_cierre</w:t>
             </w:r>
-            <w:proofErr w:type="spellEnd"/>
           </w:p>
         </w:tc>
         <w:tc>
@@ -7206,23 +6610,13 @@
                 <w:szCs w:val="24"/>
               </w:rPr>
             </w:pPr>
-            <w:proofErr w:type="gramStart"/>
-            <w:r>
-              <w:rPr>
-                <w:rFonts w:ascii="Arial" w:eastAsia="Arial" w:hAnsi="Arial" w:cs="Arial"/>
-                <w:sz w:val="24"/>
-                <w:szCs w:val="24"/>
-              </w:rPr>
-              <w:t>TIMESTAMP(</w:t>
-            </w:r>
-            <w:proofErr w:type="gramEnd"/>
-            <w:r>
-              <w:rPr>
-                <w:rFonts w:ascii="Arial" w:eastAsia="Arial" w:hAnsi="Arial" w:cs="Arial"/>
-                <w:sz w:val="24"/>
-                <w:szCs w:val="24"/>
-              </w:rPr>
-              <w:t>2)</w:t>
+            <w:r>
+              <w:rPr>
+                <w:rFonts w:ascii="Arial" w:eastAsia="Arial" w:hAnsi="Arial" w:cs="Arial"/>
+                <w:sz w:val="24"/>
+                <w:szCs w:val="24"/>
+              </w:rPr>
+              <w:t>TIMESTAMP(2)</w:t>
             </w:r>
           </w:p>
         </w:tc>
@@ -7256,7 +6650,6 @@
                 <w:szCs w:val="24"/>
               </w:rPr>
             </w:pPr>
-            <w:proofErr w:type="spellStart"/>
             <w:r>
               <w:rPr>
                 <w:rFonts w:ascii="Arial" w:eastAsia="Arial" w:hAnsi="Arial" w:cs="Arial"/>
@@ -7266,7 +6659,6 @@
               </w:rPr>
               <w:t>Ingresos_id</w:t>
             </w:r>
-            <w:proofErr w:type="spellEnd"/>
           </w:p>
         </w:tc>
         <w:tc>
@@ -7373,7 +6765,6 @@
                 <w:szCs w:val="24"/>
               </w:rPr>
             </w:pPr>
-            <w:proofErr w:type="spellStart"/>
             <w:r>
               <w:rPr>
                 <w:rFonts w:ascii="Arial" w:eastAsia="Arial" w:hAnsi="Arial" w:cs="Arial"/>
@@ -7383,7 +6774,6 @@
               </w:rPr>
               <w:t>Egresos_id</w:t>
             </w:r>
-            <w:proofErr w:type="spellEnd"/>
           </w:p>
         </w:tc>
         <w:tc>
@@ -7925,7 +7315,6 @@
                 <w:szCs w:val="24"/>
               </w:rPr>
             </w:pPr>
-            <w:proofErr w:type="spellStart"/>
             <w:r>
               <w:rPr>
                 <w:rFonts w:ascii="Arial" w:eastAsia="Arial" w:hAnsi="Arial" w:cs="Arial"/>
@@ -7935,7 +7324,6 @@
               </w:rPr>
               <w:t>productos_id</w:t>
             </w:r>
-            <w:proofErr w:type="spellEnd"/>
           </w:p>
         </w:tc>
         <w:tc>
@@ -8046,7 +7434,6 @@
                 <w:szCs w:val="24"/>
               </w:rPr>
             </w:pPr>
-            <w:proofErr w:type="spellStart"/>
             <w:r>
               <w:rPr>
                 <w:rFonts w:ascii="Arial" w:eastAsia="Arial" w:hAnsi="Arial" w:cs="Arial"/>
@@ -8056,7 +7443,6 @@
               </w:rPr>
               <w:t>ventas_id</w:t>
             </w:r>
-            <w:proofErr w:type="spellEnd"/>
           </w:p>
         </w:tc>
         <w:tc>
@@ -8614,7 +8000,6 @@
                 <w:szCs w:val="24"/>
               </w:rPr>
             </w:pPr>
-            <w:proofErr w:type="spellStart"/>
             <w:r>
               <w:rPr>
                 <w:rFonts w:ascii="Arial" w:eastAsia="Arial" w:hAnsi="Arial" w:cs="Arial"/>
@@ -8624,7 +8009,6 @@
               </w:rPr>
               <w:t>productos_id</w:t>
             </w:r>
-            <w:proofErr w:type="spellEnd"/>
           </w:p>
         </w:tc>
         <w:tc>
@@ -8714,7 +8098,6 @@
                 <w:szCs w:val="24"/>
               </w:rPr>
             </w:pPr>
-            <w:proofErr w:type="spellStart"/>
             <w:r>
               <w:rPr>
                 <w:rFonts w:ascii="Arial" w:eastAsia="Arial" w:hAnsi="Arial" w:cs="Arial"/>
@@ -8724,7 +8107,6 @@
               </w:rPr>
               <w:t>ventas_id</w:t>
             </w:r>
-            <w:proofErr w:type="spellEnd"/>
           </w:p>
         </w:tc>
         <w:tc>
@@ -9277,35 +8659,7 @@
                 <w:sz w:val="24"/>
                 <w:szCs w:val="24"/>
               </w:rPr>
-              <w:t xml:space="preserve">INT </w:t>
-            </w:r>
-            <w:proofErr w:type="spellStart"/>
-            <w:proofErr w:type="gramStart"/>
-            <w:r>
-              <w:rPr>
-                <w:rFonts w:ascii="Arial" w:eastAsia="Arial" w:hAnsi="Arial" w:cs="Arial"/>
-                <w:sz w:val="24"/>
-                <w:szCs w:val="24"/>
-              </w:rPr>
-              <w:t>autoincrement</w:t>
-            </w:r>
-            <w:proofErr w:type="spellEnd"/>
-            <w:r>
-              <w:rPr>
-                <w:rFonts w:ascii="Arial" w:eastAsia="Arial" w:hAnsi="Arial" w:cs="Arial"/>
-                <w:sz w:val="24"/>
-                <w:szCs w:val="24"/>
-              </w:rPr>
-              <w:t>(</w:t>
-            </w:r>
-            <w:proofErr w:type="gramEnd"/>
-            <w:r>
-              <w:rPr>
-                <w:rFonts w:ascii="Arial" w:eastAsia="Arial" w:hAnsi="Arial" w:cs="Arial"/>
-                <w:sz w:val="24"/>
-                <w:szCs w:val="24"/>
-              </w:rPr>
-              <w:t>PK)</w:t>
+              <w:t>INT autoincrement(PK)</w:t>
             </w:r>
           </w:p>
         </w:tc>
@@ -9332,7 +8686,6 @@
                 <w:szCs w:val="24"/>
               </w:rPr>
             </w:pPr>
-            <w:proofErr w:type="spellStart"/>
             <w:r>
               <w:rPr>
                 <w:rFonts w:ascii="Arial" w:eastAsia="Arial" w:hAnsi="Arial" w:cs="Arial"/>
@@ -9342,7 +8695,6 @@
               </w:rPr>
               <w:t>categorias_productos_id</w:t>
             </w:r>
-            <w:proofErr w:type="spellEnd"/>
           </w:p>
           <w:p>
             <w:pPr>
@@ -9382,18 +8734,8 @@
                 <w:sz w:val="24"/>
                 <w:szCs w:val="24"/>
               </w:rPr>
-              <w:t xml:space="preserve">Es la llave foránea que relaciona la entidad productos con </w:t>
-            </w:r>
-            <w:proofErr w:type="spellStart"/>
-            <w:r>
-              <w:rPr>
-                <w:rFonts w:ascii="Arial" w:eastAsia="Arial" w:hAnsi="Arial" w:cs="Arial"/>
-                <w:sz w:val="24"/>
-                <w:szCs w:val="24"/>
-              </w:rPr>
-              <w:t>categoria_productos</w:t>
-            </w:r>
-            <w:proofErr w:type="spellEnd"/>
+              <w:t>Es la llave foránea que relaciona la entidad productos con categoria_productos</w:t>
+            </w:r>
           </w:p>
         </w:tc>
         <w:tc>
@@ -9456,7 +8798,6 @@
                 <w:szCs w:val="24"/>
               </w:rPr>
             </w:pPr>
-            <w:proofErr w:type="spellStart"/>
             <w:r>
               <w:rPr>
                 <w:rFonts w:ascii="Arial" w:eastAsia="Arial" w:hAnsi="Arial" w:cs="Arial"/>
@@ -9466,7 +8807,6 @@
               </w:rPr>
               <w:t>nombre_producto</w:t>
             </w:r>
-            <w:proofErr w:type="spellEnd"/>
           </w:p>
         </w:tc>
         <w:tc>
@@ -9533,23 +8873,13 @@
                 <w:szCs w:val="24"/>
               </w:rPr>
             </w:pPr>
-            <w:proofErr w:type="gramStart"/>
-            <w:r>
-              <w:rPr>
-                <w:rFonts w:ascii="Arial" w:eastAsia="Arial" w:hAnsi="Arial" w:cs="Arial"/>
-                <w:sz w:val="24"/>
-                <w:szCs w:val="24"/>
-              </w:rPr>
-              <w:t>VARCHAR(</w:t>
-            </w:r>
-            <w:proofErr w:type="gramEnd"/>
-            <w:r>
-              <w:rPr>
-                <w:rFonts w:ascii="Arial" w:eastAsia="Arial" w:hAnsi="Arial" w:cs="Arial"/>
-                <w:sz w:val="24"/>
-                <w:szCs w:val="24"/>
-              </w:rPr>
-              <w:t>45)</w:t>
+            <w:r>
+              <w:rPr>
+                <w:rFonts w:ascii="Arial" w:eastAsia="Arial" w:hAnsi="Arial" w:cs="Arial"/>
+                <w:sz w:val="24"/>
+                <w:szCs w:val="24"/>
+              </w:rPr>
+              <w:t>VARCHAR(45)</w:t>
             </w:r>
           </w:p>
         </w:tc>
@@ -9658,23 +8988,13 @@
                 <w:szCs w:val="24"/>
               </w:rPr>
             </w:pPr>
-            <w:proofErr w:type="gramStart"/>
-            <w:r>
-              <w:rPr>
-                <w:rFonts w:ascii="Arial" w:eastAsia="Arial" w:hAnsi="Arial" w:cs="Arial"/>
-                <w:sz w:val="24"/>
-                <w:szCs w:val="24"/>
-              </w:rPr>
-              <w:t>DECIMAL(</w:t>
-            </w:r>
-            <w:proofErr w:type="gramEnd"/>
-            <w:r>
-              <w:rPr>
-                <w:rFonts w:ascii="Arial" w:eastAsia="Arial" w:hAnsi="Arial" w:cs="Arial"/>
-                <w:sz w:val="24"/>
-                <w:szCs w:val="24"/>
-              </w:rPr>
-              <w:t>10, 2)</w:t>
+            <w:r>
+              <w:rPr>
+                <w:rFonts w:ascii="Arial" w:eastAsia="Arial" w:hAnsi="Arial" w:cs="Arial"/>
+                <w:sz w:val="24"/>
+                <w:szCs w:val="24"/>
+              </w:rPr>
+              <w:t>DECIMAL(10, 2)</w:t>
             </w:r>
           </w:p>
         </w:tc>
@@ -9776,23 +9096,13 @@
                 <w:szCs w:val="24"/>
               </w:rPr>
             </w:pPr>
-            <w:proofErr w:type="gramStart"/>
-            <w:r>
-              <w:rPr>
-                <w:rFonts w:ascii="Arial" w:eastAsia="Arial" w:hAnsi="Arial" w:cs="Arial"/>
-                <w:sz w:val="24"/>
-                <w:szCs w:val="24"/>
-              </w:rPr>
-              <w:t>DECIMAL(</w:t>
-            </w:r>
-            <w:proofErr w:type="gramEnd"/>
-            <w:r>
-              <w:rPr>
-                <w:rFonts w:ascii="Arial" w:eastAsia="Arial" w:hAnsi="Arial" w:cs="Arial"/>
-                <w:sz w:val="24"/>
-                <w:szCs w:val="24"/>
-              </w:rPr>
-              <w:t>10, 2)</w:t>
+            <w:r>
+              <w:rPr>
+                <w:rFonts w:ascii="Arial" w:eastAsia="Arial" w:hAnsi="Arial" w:cs="Arial"/>
+                <w:sz w:val="24"/>
+                <w:szCs w:val="24"/>
+              </w:rPr>
+              <w:t>DECIMAL(10, 2)</w:t>
             </w:r>
           </w:p>
         </w:tc>
@@ -9826,7 +9136,6 @@
                 <w:szCs w:val="24"/>
               </w:rPr>
             </w:pPr>
-            <w:proofErr w:type="spellStart"/>
             <w:r>
               <w:rPr>
                 <w:rFonts w:ascii="Arial" w:eastAsia="Arial" w:hAnsi="Arial" w:cs="Arial"/>
@@ -9836,7 +9145,6 @@
               </w:rPr>
               <w:t>fecha_alta</w:t>
             </w:r>
-            <w:proofErr w:type="spellEnd"/>
           </w:p>
         </w:tc>
         <w:tc>
@@ -9903,23 +9211,13 @@
                 <w:szCs w:val="24"/>
               </w:rPr>
             </w:pPr>
-            <w:proofErr w:type="gramStart"/>
-            <w:r>
-              <w:rPr>
-                <w:rFonts w:ascii="Arial" w:eastAsia="Arial" w:hAnsi="Arial" w:cs="Arial"/>
-                <w:sz w:val="24"/>
-                <w:szCs w:val="24"/>
-              </w:rPr>
-              <w:t>TIMESTAMP(</w:t>
-            </w:r>
-            <w:proofErr w:type="gramEnd"/>
-            <w:r>
-              <w:rPr>
-                <w:rFonts w:ascii="Arial" w:eastAsia="Arial" w:hAnsi="Arial" w:cs="Arial"/>
-                <w:sz w:val="24"/>
-                <w:szCs w:val="24"/>
-              </w:rPr>
-              <w:t>2)</w:t>
+            <w:r>
+              <w:rPr>
+                <w:rFonts w:ascii="Arial" w:eastAsia="Arial" w:hAnsi="Arial" w:cs="Arial"/>
+                <w:sz w:val="24"/>
+                <w:szCs w:val="24"/>
+              </w:rPr>
+              <w:t>TIMESTAMP(2)</w:t>
             </w:r>
           </w:p>
         </w:tc>
@@ -10330,35 +9628,7 @@
                 <w:sz w:val="24"/>
                 <w:szCs w:val="24"/>
               </w:rPr>
-              <w:t xml:space="preserve">INT </w:t>
-            </w:r>
-            <w:proofErr w:type="spellStart"/>
-            <w:proofErr w:type="gramStart"/>
-            <w:r>
-              <w:rPr>
-                <w:rFonts w:ascii="Arial" w:eastAsia="Arial" w:hAnsi="Arial" w:cs="Arial"/>
-                <w:sz w:val="24"/>
-                <w:szCs w:val="24"/>
-              </w:rPr>
-              <w:t>autoincrement</w:t>
-            </w:r>
-            <w:proofErr w:type="spellEnd"/>
-            <w:r>
-              <w:rPr>
-                <w:rFonts w:ascii="Arial" w:eastAsia="Arial" w:hAnsi="Arial" w:cs="Arial"/>
-                <w:sz w:val="24"/>
-                <w:szCs w:val="24"/>
-              </w:rPr>
-              <w:t>(</w:t>
-            </w:r>
-            <w:proofErr w:type="gramEnd"/>
-            <w:r>
-              <w:rPr>
-                <w:rFonts w:ascii="Arial" w:eastAsia="Arial" w:hAnsi="Arial" w:cs="Arial"/>
-                <w:sz w:val="24"/>
-                <w:szCs w:val="24"/>
-              </w:rPr>
-              <w:t>PK)</w:t>
+              <w:t>INT autoincrement(PK)</w:t>
             </w:r>
           </w:p>
         </w:tc>
@@ -10385,7 +9655,6 @@
                 <w:szCs w:val="24"/>
               </w:rPr>
             </w:pPr>
-            <w:proofErr w:type="spellStart"/>
             <w:r>
               <w:rPr>
                 <w:rFonts w:ascii="Arial" w:eastAsia="Arial" w:hAnsi="Arial" w:cs="Arial"/>
@@ -10395,7 +9664,6 @@
               </w:rPr>
               <w:t>Productos_id</w:t>
             </w:r>
-            <w:proofErr w:type="spellEnd"/>
           </w:p>
           <w:p>
             <w:pPr>
@@ -10499,7 +9767,6 @@
                 <w:szCs w:val="24"/>
               </w:rPr>
             </w:pPr>
-            <w:proofErr w:type="spellStart"/>
             <w:r>
               <w:rPr>
                 <w:rFonts w:ascii="Arial" w:eastAsia="Arial" w:hAnsi="Arial" w:cs="Arial"/>
@@ -10509,7 +9776,6 @@
               </w:rPr>
               <w:t>Almacenes_id</w:t>
             </w:r>
-            <w:proofErr w:type="spellEnd"/>
           </w:p>
         </w:tc>
         <w:tc>
@@ -10731,7 +9997,6 @@
                 <w:szCs w:val="24"/>
               </w:rPr>
             </w:pPr>
-            <w:proofErr w:type="spellStart"/>
             <w:r>
               <w:rPr>
                 <w:rFonts w:ascii="Arial" w:eastAsia="Arial" w:hAnsi="Arial" w:cs="Arial"/>
@@ -10741,7 +10006,6 @@
               </w:rPr>
               <w:t>ValorMonetario</w:t>
             </w:r>
-            <w:proofErr w:type="spellEnd"/>
           </w:p>
         </w:tc>
         <w:tc>
@@ -10801,23 +10065,13 @@
                 <w:szCs w:val="24"/>
               </w:rPr>
             </w:pPr>
-            <w:proofErr w:type="gramStart"/>
-            <w:r>
-              <w:rPr>
-                <w:rFonts w:ascii="Arial" w:eastAsia="Arial" w:hAnsi="Arial" w:cs="Arial"/>
-                <w:sz w:val="24"/>
-                <w:szCs w:val="24"/>
-              </w:rPr>
-              <w:t>DECIMAL(</w:t>
-            </w:r>
-            <w:proofErr w:type="gramEnd"/>
-            <w:r>
-              <w:rPr>
-                <w:rFonts w:ascii="Arial" w:eastAsia="Arial" w:hAnsi="Arial" w:cs="Arial"/>
-                <w:sz w:val="24"/>
-                <w:szCs w:val="24"/>
-              </w:rPr>
-              <w:t>10, 2)</w:t>
+            <w:r>
+              <w:rPr>
+                <w:rFonts w:ascii="Arial" w:eastAsia="Arial" w:hAnsi="Arial" w:cs="Arial"/>
+                <w:sz w:val="24"/>
+                <w:szCs w:val="24"/>
+              </w:rPr>
+              <w:t>DECIMAL(10, 2)</w:t>
             </w:r>
           </w:p>
         </w:tc>
@@ -10851,7 +10105,6 @@
                 <w:szCs w:val="24"/>
               </w:rPr>
             </w:pPr>
-            <w:proofErr w:type="spellStart"/>
             <w:r>
               <w:rPr>
                 <w:rFonts w:ascii="Arial" w:eastAsia="Arial" w:hAnsi="Arial" w:cs="Arial"/>
@@ -10861,7 +10114,6 @@
               </w:rPr>
               <w:t>fecha_registro</w:t>
             </w:r>
-            <w:proofErr w:type="spellEnd"/>
           </w:p>
         </w:tc>
         <w:tc>
@@ -10928,23 +10180,13 @@
                 <w:szCs w:val="24"/>
               </w:rPr>
             </w:pPr>
-            <w:proofErr w:type="gramStart"/>
-            <w:r>
-              <w:rPr>
-                <w:rFonts w:ascii="Arial" w:eastAsia="Arial" w:hAnsi="Arial" w:cs="Arial"/>
-                <w:sz w:val="24"/>
-                <w:szCs w:val="24"/>
-              </w:rPr>
-              <w:t>TIMESTAMP(</w:t>
-            </w:r>
-            <w:proofErr w:type="gramEnd"/>
-            <w:r>
-              <w:rPr>
-                <w:rFonts w:ascii="Arial" w:eastAsia="Arial" w:hAnsi="Arial" w:cs="Arial"/>
-                <w:sz w:val="24"/>
-                <w:szCs w:val="24"/>
-              </w:rPr>
-              <w:t>2)</w:t>
+            <w:r>
+              <w:rPr>
+                <w:rFonts w:ascii="Arial" w:eastAsia="Arial" w:hAnsi="Arial" w:cs="Arial"/>
+                <w:sz w:val="24"/>
+                <w:szCs w:val="24"/>
+              </w:rPr>
+              <w:t>TIMESTAMP(2)</w:t>
             </w:r>
           </w:p>
         </w:tc>
@@ -10978,7 +10220,6 @@
                 <w:szCs w:val="24"/>
               </w:rPr>
             </w:pPr>
-            <w:proofErr w:type="spellStart"/>
             <w:r>
               <w:rPr>
                 <w:rFonts w:ascii="Arial" w:eastAsia="Arial" w:hAnsi="Arial" w:cs="Arial"/>
@@ -10988,7 +10229,6 @@
               </w:rPr>
               <w:t>Fecha_caducidad</w:t>
             </w:r>
-            <w:proofErr w:type="spellEnd"/>
           </w:p>
         </w:tc>
         <w:tc>
@@ -11055,23 +10295,13 @@
                 <w:szCs w:val="24"/>
               </w:rPr>
             </w:pPr>
-            <w:proofErr w:type="gramStart"/>
-            <w:r>
-              <w:rPr>
-                <w:rFonts w:ascii="Arial" w:eastAsia="Arial" w:hAnsi="Arial" w:cs="Arial"/>
-                <w:sz w:val="24"/>
-                <w:szCs w:val="24"/>
-              </w:rPr>
-              <w:t>TIMESTAMP(</w:t>
-            </w:r>
-            <w:proofErr w:type="gramEnd"/>
-            <w:r>
-              <w:rPr>
-                <w:rFonts w:ascii="Arial" w:eastAsia="Arial" w:hAnsi="Arial" w:cs="Arial"/>
-                <w:sz w:val="24"/>
-                <w:szCs w:val="24"/>
-              </w:rPr>
-              <w:t>2)</w:t>
+            <w:r>
+              <w:rPr>
+                <w:rFonts w:ascii="Arial" w:eastAsia="Arial" w:hAnsi="Arial" w:cs="Arial"/>
+                <w:sz w:val="24"/>
+                <w:szCs w:val="24"/>
+              </w:rPr>
+              <w:t>TIMESTAMP(2)</w:t>
             </w:r>
           </w:p>
         </w:tc>
@@ -11482,35 +10712,7 @@
                 <w:sz w:val="24"/>
                 <w:szCs w:val="24"/>
               </w:rPr>
-              <w:t xml:space="preserve">INT </w:t>
-            </w:r>
-            <w:proofErr w:type="spellStart"/>
-            <w:proofErr w:type="gramStart"/>
-            <w:r>
-              <w:rPr>
-                <w:rFonts w:ascii="Arial" w:eastAsia="Arial" w:hAnsi="Arial" w:cs="Arial"/>
-                <w:sz w:val="24"/>
-                <w:szCs w:val="24"/>
-              </w:rPr>
-              <w:t>autoincrement</w:t>
-            </w:r>
-            <w:proofErr w:type="spellEnd"/>
-            <w:r>
-              <w:rPr>
-                <w:rFonts w:ascii="Arial" w:eastAsia="Arial" w:hAnsi="Arial" w:cs="Arial"/>
-                <w:sz w:val="24"/>
-                <w:szCs w:val="24"/>
-              </w:rPr>
-              <w:t>(</w:t>
-            </w:r>
-            <w:proofErr w:type="gramEnd"/>
-            <w:r>
-              <w:rPr>
-                <w:rFonts w:ascii="Arial" w:eastAsia="Arial" w:hAnsi="Arial" w:cs="Arial"/>
-                <w:sz w:val="24"/>
-                <w:szCs w:val="24"/>
-              </w:rPr>
-              <w:t>PK)</w:t>
+              <w:t>INT autoincrement(PK)</w:t>
             </w:r>
           </w:p>
         </w:tc>
@@ -11619,23 +10821,13 @@
                 <w:szCs w:val="24"/>
               </w:rPr>
             </w:pPr>
-            <w:proofErr w:type="gramStart"/>
-            <w:r>
-              <w:rPr>
-                <w:rFonts w:ascii="Arial" w:eastAsia="Arial" w:hAnsi="Arial" w:cs="Arial"/>
-                <w:sz w:val="24"/>
-                <w:szCs w:val="24"/>
-              </w:rPr>
-              <w:t>VARCHAR(</w:t>
-            </w:r>
-            <w:proofErr w:type="gramEnd"/>
-            <w:r>
-              <w:rPr>
-                <w:rFonts w:ascii="Arial" w:eastAsia="Arial" w:hAnsi="Arial" w:cs="Arial"/>
-                <w:sz w:val="24"/>
-                <w:szCs w:val="24"/>
-              </w:rPr>
-              <w:t>45)</w:t>
+            <w:r>
+              <w:rPr>
+                <w:rFonts w:ascii="Arial" w:eastAsia="Arial" w:hAnsi="Arial" w:cs="Arial"/>
+                <w:sz w:val="24"/>
+                <w:szCs w:val="24"/>
+              </w:rPr>
+              <w:t>VARCHAR(45)</w:t>
             </w:r>
           </w:p>
         </w:tc>
@@ -11669,7 +10861,6 @@
                 <w:szCs w:val="24"/>
               </w:rPr>
             </w:pPr>
-            <w:proofErr w:type="spellStart"/>
             <w:r>
               <w:rPr>
                 <w:rFonts w:ascii="Arial" w:eastAsia="Arial" w:hAnsi="Arial" w:cs="Arial"/>
@@ -11679,7 +10870,6 @@
               </w:rPr>
               <w:t>Descripcion</w:t>
             </w:r>
-            <w:proofErr w:type="spellEnd"/>
           </w:p>
         </w:tc>
         <w:tc>
@@ -11739,23 +10929,13 @@
                 <w:szCs w:val="24"/>
               </w:rPr>
             </w:pPr>
-            <w:proofErr w:type="gramStart"/>
-            <w:r>
-              <w:rPr>
-                <w:rFonts w:ascii="Arial" w:eastAsia="Arial" w:hAnsi="Arial" w:cs="Arial"/>
-                <w:sz w:val="24"/>
-                <w:szCs w:val="24"/>
-              </w:rPr>
-              <w:t>VARCHAR(</w:t>
-            </w:r>
-            <w:proofErr w:type="gramEnd"/>
-            <w:r>
-              <w:rPr>
-                <w:rFonts w:ascii="Arial" w:eastAsia="Arial" w:hAnsi="Arial" w:cs="Arial"/>
-                <w:sz w:val="24"/>
-                <w:szCs w:val="24"/>
-              </w:rPr>
-              <w:t>255)</w:t>
+            <w:r>
+              <w:rPr>
+                <w:rFonts w:ascii="Arial" w:eastAsia="Arial" w:hAnsi="Arial" w:cs="Arial"/>
+                <w:sz w:val="24"/>
+                <w:szCs w:val="24"/>
+              </w:rPr>
+              <w:t>VARCHAR(255)</w:t>
             </w:r>
           </w:p>
         </w:tc>
@@ -12103,35 +11283,7 @@
                 <w:sz w:val="24"/>
                 <w:szCs w:val="24"/>
               </w:rPr>
-              <w:t xml:space="preserve">INT </w:t>
-            </w:r>
-            <w:proofErr w:type="spellStart"/>
-            <w:proofErr w:type="gramStart"/>
-            <w:r>
-              <w:rPr>
-                <w:rFonts w:ascii="Arial" w:eastAsia="Arial" w:hAnsi="Arial" w:cs="Arial"/>
-                <w:sz w:val="24"/>
-                <w:szCs w:val="24"/>
-              </w:rPr>
-              <w:t>autoincrement</w:t>
-            </w:r>
-            <w:proofErr w:type="spellEnd"/>
-            <w:r>
-              <w:rPr>
-                <w:rFonts w:ascii="Arial" w:eastAsia="Arial" w:hAnsi="Arial" w:cs="Arial"/>
-                <w:sz w:val="24"/>
-                <w:szCs w:val="24"/>
-              </w:rPr>
-              <w:t>(</w:t>
-            </w:r>
-            <w:proofErr w:type="gramEnd"/>
-            <w:r>
-              <w:rPr>
-                <w:rFonts w:ascii="Arial" w:eastAsia="Arial" w:hAnsi="Arial" w:cs="Arial"/>
-                <w:sz w:val="24"/>
-                <w:szCs w:val="24"/>
-              </w:rPr>
-              <w:t>PK)</w:t>
+              <w:t>INT autoincrement(PK)</w:t>
             </w:r>
           </w:p>
         </w:tc>
@@ -12158,7 +11310,6 @@
                 <w:szCs w:val="24"/>
               </w:rPr>
             </w:pPr>
-            <w:proofErr w:type="spellStart"/>
             <w:r>
               <w:rPr>
                 <w:rFonts w:ascii="Arial" w:eastAsia="Arial" w:hAnsi="Arial" w:cs="Arial"/>
@@ -12168,7 +11319,6 @@
               </w:rPr>
               <w:t>categoria_productos</w:t>
             </w:r>
-            <w:proofErr w:type="spellEnd"/>
           </w:p>
         </w:tc>
         <w:tc>
@@ -12221,23 +11371,13 @@
                 <w:szCs w:val="24"/>
               </w:rPr>
             </w:pPr>
-            <w:proofErr w:type="gramStart"/>
-            <w:r>
-              <w:rPr>
-                <w:rFonts w:ascii="Arial" w:eastAsia="Arial" w:hAnsi="Arial" w:cs="Arial"/>
-                <w:sz w:val="24"/>
-                <w:szCs w:val="24"/>
-              </w:rPr>
-              <w:t>VARCHAR(</w:t>
-            </w:r>
-            <w:proofErr w:type="gramEnd"/>
-            <w:r>
-              <w:rPr>
-                <w:rFonts w:ascii="Arial" w:eastAsia="Arial" w:hAnsi="Arial" w:cs="Arial"/>
-                <w:sz w:val="24"/>
-                <w:szCs w:val="24"/>
-              </w:rPr>
-              <w:t>45)</w:t>
+            <w:r>
+              <w:rPr>
+                <w:rFonts w:ascii="Arial" w:eastAsia="Arial" w:hAnsi="Arial" w:cs="Arial"/>
+                <w:sz w:val="24"/>
+                <w:szCs w:val="24"/>
+              </w:rPr>
+              <w:t>VARCHAR(45)</w:t>
             </w:r>
           </w:p>
         </w:tc>
@@ -12327,19 +11467,8 @@
                 <w:szCs w:val="24"/>
               </w:rPr>
               <w:lastRenderedPageBreak/>
-              <w:t xml:space="preserve">ESTATUS </w:t>
-            </w:r>
-            <w:proofErr w:type="gramStart"/>
-            <w:r>
-              <w:rPr>
-                <w:rFonts w:ascii="Arial" w:eastAsia="Arial" w:hAnsi="Arial" w:cs="Arial"/>
-                <w:b/>
-                <w:sz w:val="24"/>
-                <w:szCs w:val="24"/>
-              </w:rPr>
-              <w:t>COMPRA-VENTA</w:t>
-            </w:r>
-            <w:proofErr w:type="gramEnd"/>
+              <w:t>ESTATUS COMPRA-VENTA</w:t>
+            </w:r>
           </w:p>
         </w:tc>
       </w:tr>
@@ -12603,35 +11732,7 @@
                 <w:sz w:val="24"/>
                 <w:szCs w:val="24"/>
               </w:rPr>
-              <w:t xml:space="preserve">INT </w:t>
-            </w:r>
-            <w:proofErr w:type="spellStart"/>
-            <w:proofErr w:type="gramStart"/>
-            <w:r>
-              <w:rPr>
-                <w:rFonts w:ascii="Arial" w:eastAsia="Arial" w:hAnsi="Arial" w:cs="Arial"/>
-                <w:sz w:val="24"/>
-                <w:szCs w:val="24"/>
-              </w:rPr>
-              <w:t>autoincrement</w:t>
-            </w:r>
-            <w:proofErr w:type="spellEnd"/>
-            <w:r>
-              <w:rPr>
-                <w:rFonts w:ascii="Arial" w:eastAsia="Arial" w:hAnsi="Arial" w:cs="Arial"/>
-                <w:sz w:val="24"/>
-                <w:szCs w:val="24"/>
-              </w:rPr>
-              <w:t>(</w:t>
-            </w:r>
-            <w:proofErr w:type="gramEnd"/>
-            <w:r>
-              <w:rPr>
-                <w:rFonts w:ascii="Arial" w:eastAsia="Arial" w:hAnsi="Arial" w:cs="Arial"/>
-                <w:sz w:val="24"/>
-                <w:szCs w:val="24"/>
-              </w:rPr>
-              <w:t>PK)</w:t>
+              <w:t>INT autoincrement(PK)</w:t>
             </w:r>
           </w:p>
         </w:tc>
@@ -12719,23 +11820,13 @@
                 <w:szCs w:val="24"/>
               </w:rPr>
             </w:pPr>
-            <w:proofErr w:type="gramStart"/>
-            <w:r>
-              <w:rPr>
-                <w:rFonts w:ascii="Arial" w:eastAsia="Arial" w:hAnsi="Arial" w:cs="Arial"/>
-                <w:sz w:val="24"/>
-                <w:szCs w:val="24"/>
-              </w:rPr>
-              <w:t>VARCHAR(</w:t>
-            </w:r>
-            <w:proofErr w:type="gramEnd"/>
-            <w:r>
-              <w:rPr>
-                <w:rFonts w:ascii="Arial" w:eastAsia="Arial" w:hAnsi="Arial" w:cs="Arial"/>
-                <w:sz w:val="24"/>
-                <w:szCs w:val="24"/>
-              </w:rPr>
-              <w:t>45)</w:t>
+            <w:r>
+              <w:rPr>
+                <w:rFonts w:ascii="Arial" w:eastAsia="Arial" w:hAnsi="Arial" w:cs="Arial"/>
+                <w:sz w:val="24"/>
+                <w:szCs w:val="24"/>
+              </w:rPr>
+              <w:t>VARCHAR(45)</w:t>
             </w:r>
           </w:p>
         </w:tc>
@@ -13072,35 +12163,7 @@
                 <w:sz w:val="24"/>
                 <w:szCs w:val="24"/>
               </w:rPr>
-              <w:t xml:space="preserve">INT </w:t>
-            </w:r>
-            <w:proofErr w:type="spellStart"/>
-            <w:proofErr w:type="gramStart"/>
-            <w:r>
-              <w:rPr>
-                <w:rFonts w:ascii="Arial" w:eastAsia="Arial" w:hAnsi="Arial" w:cs="Arial"/>
-                <w:sz w:val="24"/>
-                <w:szCs w:val="24"/>
-              </w:rPr>
-              <w:t>autoincrement</w:t>
-            </w:r>
-            <w:proofErr w:type="spellEnd"/>
-            <w:r>
-              <w:rPr>
-                <w:rFonts w:ascii="Arial" w:eastAsia="Arial" w:hAnsi="Arial" w:cs="Arial"/>
-                <w:sz w:val="24"/>
-                <w:szCs w:val="24"/>
-              </w:rPr>
-              <w:t>(</w:t>
-            </w:r>
-            <w:proofErr w:type="gramEnd"/>
-            <w:r>
-              <w:rPr>
-                <w:rFonts w:ascii="Arial" w:eastAsia="Arial" w:hAnsi="Arial" w:cs="Arial"/>
-                <w:sz w:val="24"/>
-                <w:szCs w:val="24"/>
-              </w:rPr>
-              <w:t>PK)</w:t>
+              <w:t>INT autoincrement(PK)</w:t>
             </w:r>
           </w:p>
         </w:tc>
@@ -13188,23 +12251,13 @@
                 <w:szCs w:val="24"/>
               </w:rPr>
             </w:pPr>
-            <w:proofErr w:type="gramStart"/>
-            <w:r>
-              <w:rPr>
-                <w:rFonts w:ascii="Arial" w:eastAsia="Arial" w:hAnsi="Arial" w:cs="Arial"/>
-                <w:sz w:val="24"/>
-                <w:szCs w:val="24"/>
-              </w:rPr>
-              <w:t>VARCHAR(</w:t>
-            </w:r>
-            <w:proofErr w:type="gramEnd"/>
-            <w:r>
-              <w:rPr>
-                <w:rFonts w:ascii="Arial" w:eastAsia="Arial" w:hAnsi="Arial" w:cs="Arial"/>
-                <w:sz w:val="24"/>
-                <w:szCs w:val="24"/>
-              </w:rPr>
-              <w:t>45)</w:t>
+            <w:r>
+              <w:rPr>
+                <w:rFonts w:ascii="Arial" w:eastAsia="Arial" w:hAnsi="Arial" w:cs="Arial"/>
+                <w:sz w:val="24"/>
+                <w:szCs w:val="24"/>
+              </w:rPr>
+              <w:t>VARCHAR(45)</w:t>
             </w:r>
           </w:p>
         </w:tc>
@@ -13292,23 +12345,13 @@
                 <w:szCs w:val="24"/>
               </w:rPr>
             </w:pPr>
-            <w:proofErr w:type="gramStart"/>
-            <w:r>
-              <w:rPr>
-                <w:rFonts w:ascii="Arial" w:eastAsia="Arial" w:hAnsi="Arial" w:cs="Arial"/>
-                <w:sz w:val="24"/>
-                <w:szCs w:val="24"/>
-              </w:rPr>
-              <w:t>DECIMAL(</w:t>
-            </w:r>
-            <w:proofErr w:type="gramEnd"/>
-            <w:r>
-              <w:rPr>
-                <w:rFonts w:ascii="Arial" w:eastAsia="Arial" w:hAnsi="Arial" w:cs="Arial"/>
-                <w:sz w:val="24"/>
-                <w:szCs w:val="24"/>
-              </w:rPr>
-              <w:t>10,2)</w:t>
+            <w:r>
+              <w:rPr>
+                <w:rFonts w:ascii="Arial" w:eastAsia="Arial" w:hAnsi="Arial" w:cs="Arial"/>
+                <w:sz w:val="24"/>
+                <w:szCs w:val="24"/>
+              </w:rPr>
+              <w:t>DECIMAL(10,2)</w:t>
             </w:r>
           </w:p>
         </w:tc>
@@ -13663,35 +12706,7 @@
                 <w:sz w:val="24"/>
                 <w:szCs w:val="24"/>
               </w:rPr>
-              <w:t xml:space="preserve">INT </w:t>
-            </w:r>
-            <w:proofErr w:type="spellStart"/>
-            <w:proofErr w:type="gramStart"/>
-            <w:r>
-              <w:rPr>
-                <w:rFonts w:ascii="Arial" w:eastAsia="Arial" w:hAnsi="Arial" w:cs="Arial"/>
-                <w:sz w:val="24"/>
-                <w:szCs w:val="24"/>
-              </w:rPr>
-              <w:t>autoincrement</w:t>
-            </w:r>
-            <w:proofErr w:type="spellEnd"/>
-            <w:r>
-              <w:rPr>
-                <w:rFonts w:ascii="Arial" w:eastAsia="Arial" w:hAnsi="Arial" w:cs="Arial"/>
-                <w:sz w:val="24"/>
-                <w:szCs w:val="24"/>
-              </w:rPr>
-              <w:t>(</w:t>
-            </w:r>
-            <w:proofErr w:type="gramEnd"/>
-            <w:r>
-              <w:rPr>
-                <w:rFonts w:ascii="Arial" w:eastAsia="Arial" w:hAnsi="Arial" w:cs="Arial"/>
-                <w:sz w:val="24"/>
-                <w:szCs w:val="24"/>
-              </w:rPr>
-              <w:t>PK)</w:t>
+              <w:t>INT autoincrement(PK)</w:t>
             </w:r>
           </w:p>
         </w:tc>
@@ -13718,7 +12733,6 @@
                 <w:szCs w:val="24"/>
               </w:rPr>
             </w:pPr>
-            <w:proofErr w:type="spellStart"/>
             <w:r>
               <w:rPr>
                 <w:rFonts w:ascii="Arial" w:eastAsia="Arial" w:hAnsi="Arial" w:cs="Arial"/>
@@ -13728,7 +12742,6 @@
               </w:rPr>
               <w:t>categoria</w:t>
             </w:r>
-            <w:proofErr w:type="spellEnd"/>
           </w:p>
         </w:tc>
         <w:tc>
@@ -13781,23 +12794,13 @@
                 <w:szCs w:val="24"/>
               </w:rPr>
             </w:pPr>
-            <w:proofErr w:type="gramStart"/>
-            <w:r>
-              <w:rPr>
-                <w:rFonts w:ascii="Arial" w:eastAsia="Arial" w:hAnsi="Arial" w:cs="Arial"/>
-                <w:sz w:val="24"/>
-                <w:szCs w:val="24"/>
-              </w:rPr>
-              <w:t>VARCHAR(</w:t>
-            </w:r>
-            <w:proofErr w:type="gramEnd"/>
-            <w:r>
-              <w:rPr>
-                <w:rFonts w:ascii="Arial" w:eastAsia="Arial" w:hAnsi="Arial" w:cs="Arial"/>
-                <w:sz w:val="24"/>
-                <w:szCs w:val="24"/>
-              </w:rPr>
-              <w:t>45)</w:t>
+            <w:r>
+              <w:rPr>
+                <w:rFonts w:ascii="Arial" w:eastAsia="Arial" w:hAnsi="Arial" w:cs="Arial"/>
+                <w:sz w:val="24"/>
+                <w:szCs w:val="24"/>
+              </w:rPr>
+              <w:t>VARCHAR(45)</w:t>
             </w:r>
           </w:p>
         </w:tc>
@@ -14146,35 +13149,7 @@
                 <w:sz w:val="24"/>
                 <w:szCs w:val="24"/>
               </w:rPr>
-              <w:t xml:space="preserve">INT </w:t>
-            </w:r>
-            <w:proofErr w:type="spellStart"/>
-            <w:proofErr w:type="gramStart"/>
-            <w:r>
-              <w:rPr>
-                <w:rFonts w:ascii="Arial" w:eastAsia="Arial" w:hAnsi="Arial" w:cs="Arial"/>
-                <w:sz w:val="24"/>
-                <w:szCs w:val="24"/>
-              </w:rPr>
-              <w:t>autoincrement</w:t>
-            </w:r>
-            <w:proofErr w:type="spellEnd"/>
-            <w:r>
-              <w:rPr>
-                <w:rFonts w:ascii="Arial" w:eastAsia="Arial" w:hAnsi="Arial" w:cs="Arial"/>
-                <w:sz w:val="24"/>
-                <w:szCs w:val="24"/>
-              </w:rPr>
-              <w:t>(</w:t>
-            </w:r>
-            <w:proofErr w:type="gramEnd"/>
-            <w:r>
-              <w:rPr>
-                <w:rFonts w:ascii="Arial" w:eastAsia="Arial" w:hAnsi="Arial" w:cs="Arial"/>
-                <w:sz w:val="24"/>
-                <w:szCs w:val="24"/>
-              </w:rPr>
-              <w:t>PK)</w:t>
+              <w:t>INT autoincrement(PK)</w:t>
             </w:r>
           </w:p>
         </w:tc>
@@ -14262,23 +13237,13 @@
                 <w:szCs w:val="24"/>
               </w:rPr>
             </w:pPr>
-            <w:proofErr w:type="gramStart"/>
-            <w:r>
-              <w:rPr>
-                <w:rFonts w:ascii="Arial" w:eastAsia="Arial" w:hAnsi="Arial" w:cs="Arial"/>
-                <w:sz w:val="24"/>
-                <w:szCs w:val="24"/>
-              </w:rPr>
-              <w:t>VARCHAR(</w:t>
-            </w:r>
-            <w:proofErr w:type="gramEnd"/>
-            <w:r>
-              <w:rPr>
-                <w:rFonts w:ascii="Arial" w:eastAsia="Arial" w:hAnsi="Arial" w:cs="Arial"/>
-                <w:sz w:val="24"/>
-                <w:szCs w:val="24"/>
-              </w:rPr>
-              <w:t>45)</w:t>
+            <w:r>
+              <w:rPr>
+                <w:rFonts w:ascii="Arial" w:eastAsia="Arial" w:hAnsi="Arial" w:cs="Arial"/>
+                <w:sz w:val="24"/>
+                <w:szCs w:val="24"/>
+              </w:rPr>
+              <w:t>VARCHAR(45)</w:t>
             </w:r>
           </w:p>
         </w:tc>
@@ -14305,7 +13270,6 @@
                 <w:szCs w:val="24"/>
               </w:rPr>
             </w:pPr>
-            <w:proofErr w:type="spellStart"/>
             <w:r>
               <w:rPr>
                 <w:rFonts w:ascii="Arial" w:eastAsia="Arial" w:hAnsi="Arial" w:cs="Arial"/>
@@ -14315,7 +13279,6 @@
               </w:rPr>
               <w:t>nombre_usuario</w:t>
             </w:r>
-            <w:proofErr w:type="spellEnd"/>
           </w:p>
         </w:tc>
         <w:tc>
@@ -14338,23 +13301,13 @@
                 <w:szCs w:val="24"/>
               </w:rPr>
             </w:pPr>
-            <w:proofErr w:type="spellStart"/>
-            <w:r>
-              <w:rPr>
-                <w:rFonts w:ascii="Arial" w:eastAsia="Arial" w:hAnsi="Arial" w:cs="Arial"/>
-                <w:sz w:val="24"/>
-                <w:szCs w:val="24"/>
-              </w:rPr>
-              <w:t>username</w:t>
-            </w:r>
-            <w:proofErr w:type="spellEnd"/>
-            <w:r>
-              <w:rPr>
-                <w:rFonts w:ascii="Arial" w:eastAsia="Arial" w:hAnsi="Arial" w:cs="Arial"/>
-                <w:sz w:val="24"/>
-                <w:szCs w:val="24"/>
-              </w:rPr>
-              <w:t xml:space="preserve"> o alias del usuario se utiliza para entrar al sistema</w:t>
+            <w:r>
+              <w:rPr>
+                <w:rFonts w:ascii="Arial" w:eastAsia="Arial" w:hAnsi="Arial" w:cs="Arial"/>
+                <w:sz w:val="24"/>
+                <w:szCs w:val="24"/>
+              </w:rPr>
+              <w:t>username o alias del usuario se utiliza para entrar al sistema</w:t>
             </w:r>
           </w:p>
         </w:tc>
@@ -14378,23 +13331,13 @@
                 <w:szCs w:val="24"/>
               </w:rPr>
             </w:pPr>
-            <w:proofErr w:type="gramStart"/>
-            <w:r>
-              <w:rPr>
-                <w:rFonts w:ascii="Arial" w:eastAsia="Arial" w:hAnsi="Arial" w:cs="Arial"/>
-                <w:sz w:val="24"/>
-                <w:szCs w:val="24"/>
-              </w:rPr>
-              <w:t>VARCHAR(</w:t>
-            </w:r>
-            <w:proofErr w:type="gramEnd"/>
-            <w:r>
-              <w:rPr>
-                <w:rFonts w:ascii="Arial" w:eastAsia="Arial" w:hAnsi="Arial" w:cs="Arial"/>
-                <w:sz w:val="24"/>
-                <w:szCs w:val="24"/>
-              </w:rPr>
-              <w:t>45)</w:t>
+            <w:r>
+              <w:rPr>
+                <w:rFonts w:ascii="Arial" w:eastAsia="Arial" w:hAnsi="Arial" w:cs="Arial"/>
+                <w:sz w:val="24"/>
+                <w:szCs w:val="24"/>
+              </w:rPr>
+              <w:t>VARCHAR(45)</w:t>
             </w:r>
           </w:p>
         </w:tc>
@@ -14458,18 +13401,8 @@
                 <w:sz w:val="24"/>
                 <w:szCs w:val="24"/>
               </w:rPr>
-              <w:t xml:space="preserve">correo </w:t>
-            </w:r>
-            <w:proofErr w:type="spellStart"/>
-            <w:r>
-              <w:rPr>
-                <w:rFonts w:ascii="Arial" w:eastAsia="Arial" w:hAnsi="Arial" w:cs="Arial"/>
-                <w:sz w:val="24"/>
-                <w:szCs w:val="24"/>
-              </w:rPr>
-              <w:t>electronico</w:t>
-            </w:r>
-            <w:proofErr w:type="spellEnd"/>
+              <w:t>correo electronico</w:t>
+            </w:r>
           </w:p>
         </w:tc>
         <w:tc>
@@ -14492,23 +13425,13 @@
                 <w:szCs w:val="24"/>
               </w:rPr>
             </w:pPr>
-            <w:proofErr w:type="gramStart"/>
-            <w:r>
-              <w:rPr>
-                <w:rFonts w:ascii="Arial" w:eastAsia="Arial" w:hAnsi="Arial" w:cs="Arial"/>
-                <w:sz w:val="24"/>
-                <w:szCs w:val="24"/>
-              </w:rPr>
-              <w:t>VARCHAR(</w:t>
-            </w:r>
-            <w:proofErr w:type="gramEnd"/>
-            <w:r>
-              <w:rPr>
-                <w:rFonts w:ascii="Arial" w:eastAsia="Arial" w:hAnsi="Arial" w:cs="Arial"/>
-                <w:sz w:val="24"/>
-                <w:szCs w:val="24"/>
-              </w:rPr>
-              <w:t>45)</w:t>
+            <w:r>
+              <w:rPr>
+                <w:rFonts w:ascii="Arial" w:eastAsia="Arial" w:hAnsi="Arial" w:cs="Arial"/>
+                <w:sz w:val="24"/>
+                <w:szCs w:val="24"/>
+              </w:rPr>
+              <w:t>VARCHAR(45)</w:t>
             </w:r>
           </w:p>
         </w:tc>
@@ -14535,7 +13458,6 @@
                 <w:szCs w:val="24"/>
               </w:rPr>
             </w:pPr>
-            <w:proofErr w:type="spellStart"/>
             <w:r>
               <w:rPr>
                 <w:rFonts w:ascii="Arial" w:eastAsia="Arial" w:hAnsi="Arial" w:cs="Arial"/>
@@ -14545,7 +13467,6 @@
               </w:rPr>
               <w:t>password</w:t>
             </w:r>
-            <w:proofErr w:type="spellEnd"/>
           </w:p>
         </w:tc>
         <w:tc>
@@ -14598,23 +13519,13 @@
                 <w:szCs w:val="24"/>
               </w:rPr>
             </w:pPr>
-            <w:proofErr w:type="gramStart"/>
-            <w:r>
-              <w:rPr>
-                <w:rFonts w:ascii="Arial" w:eastAsia="Arial" w:hAnsi="Arial" w:cs="Arial"/>
-                <w:sz w:val="24"/>
-                <w:szCs w:val="24"/>
-              </w:rPr>
-              <w:t>VARCHAR(</w:t>
-            </w:r>
-            <w:proofErr w:type="gramEnd"/>
-            <w:r>
-              <w:rPr>
-                <w:rFonts w:ascii="Arial" w:eastAsia="Arial" w:hAnsi="Arial" w:cs="Arial"/>
-                <w:sz w:val="24"/>
-                <w:szCs w:val="24"/>
-              </w:rPr>
-              <w:t>45)</w:t>
+            <w:r>
+              <w:rPr>
+                <w:rFonts w:ascii="Arial" w:eastAsia="Arial" w:hAnsi="Arial" w:cs="Arial"/>
+                <w:sz w:val="24"/>
+                <w:szCs w:val="24"/>
+              </w:rPr>
+              <w:t>VARCHAR(45)</w:t>
             </w:r>
           </w:p>
         </w:tc>
@@ -14641,7 +13552,6 @@
                 <w:szCs w:val="24"/>
               </w:rPr>
             </w:pPr>
-            <w:proofErr w:type="spellStart"/>
             <w:r>
               <w:rPr>
                 <w:rFonts w:ascii="Arial" w:eastAsia="Arial" w:hAnsi="Arial" w:cs="Arial"/>
@@ -14651,7 +13561,6 @@
               </w:rPr>
               <w:t>roles_id</w:t>
             </w:r>
-            <w:proofErr w:type="spellEnd"/>
           </w:p>
         </w:tc>
         <w:tc>
@@ -15037,35 +13946,7 @@
                 <w:sz w:val="24"/>
                 <w:szCs w:val="24"/>
               </w:rPr>
-              <w:t xml:space="preserve">INT </w:t>
-            </w:r>
-            <w:proofErr w:type="spellStart"/>
-            <w:proofErr w:type="gramStart"/>
-            <w:r>
-              <w:rPr>
-                <w:rFonts w:ascii="Arial" w:eastAsia="Arial" w:hAnsi="Arial" w:cs="Arial"/>
-                <w:sz w:val="24"/>
-                <w:szCs w:val="24"/>
-              </w:rPr>
-              <w:t>autoincrement</w:t>
-            </w:r>
-            <w:proofErr w:type="spellEnd"/>
-            <w:r>
-              <w:rPr>
-                <w:rFonts w:ascii="Arial" w:eastAsia="Arial" w:hAnsi="Arial" w:cs="Arial"/>
-                <w:sz w:val="24"/>
-                <w:szCs w:val="24"/>
-              </w:rPr>
-              <w:t>(</w:t>
-            </w:r>
-            <w:proofErr w:type="gramEnd"/>
-            <w:r>
-              <w:rPr>
-                <w:rFonts w:ascii="Arial" w:eastAsia="Arial" w:hAnsi="Arial" w:cs="Arial"/>
-                <w:sz w:val="24"/>
-                <w:szCs w:val="24"/>
-              </w:rPr>
-              <w:t>PK)</w:t>
+              <w:t>INT autoincrement(PK)</w:t>
             </w:r>
           </w:p>
         </w:tc>
@@ -15092,7 +13973,6 @@
                 <w:szCs w:val="24"/>
               </w:rPr>
             </w:pPr>
-            <w:proofErr w:type="spellStart"/>
             <w:r>
               <w:rPr>
                 <w:rFonts w:ascii="Arial" w:eastAsia="Arial" w:hAnsi="Arial" w:cs="Arial"/>
@@ -15102,7 +13982,6 @@
               </w:rPr>
               <w:t>nombre_rol</w:t>
             </w:r>
-            <w:proofErr w:type="spellEnd"/>
           </w:p>
         </w:tc>
         <w:tc>
@@ -15155,23 +14034,13 @@
                 <w:szCs w:val="24"/>
               </w:rPr>
             </w:pPr>
-            <w:proofErr w:type="gramStart"/>
-            <w:r>
-              <w:rPr>
-                <w:rFonts w:ascii="Arial" w:eastAsia="Arial" w:hAnsi="Arial" w:cs="Arial"/>
-                <w:sz w:val="24"/>
-                <w:szCs w:val="24"/>
-              </w:rPr>
-              <w:t>VARCHAR(</w:t>
-            </w:r>
-            <w:proofErr w:type="gramEnd"/>
-            <w:r>
-              <w:rPr>
-                <w:rFonts w:ascii="Arial" w:eastAsia="Arial" w:hAnsi="Arial" w:cs="Arial"/>
-                <w:sz w:val="24"/>
-                <w:szCs w:val="24"/>
-              </w:rPr>
-              <w:t>45)</w:t>
+            <w:r>
+              <w:rPr>
+                <w:rFonts w:ascii="Arial" w:eastAsia="Arial" w:hAnsi="Arial" w:cs="Arial"/>
+                <w:sz w:val="24"/>
+                <w:szCs w:val="24"/>
+              </w:rPr>
+              <w:t>VARCHAR(45)</w:t>
             </w:r>
           </w:p>
         </w:tc>
@@ -15494,21 +14363,7 @@
               <w:rPr>
                 <w:rFonts w:ascii="Arial" w:eastAsia="Arial" w:hAnsi="Arial" w:cs="Arial"/>
               </w:rPr>
-              <w:t>(</w:t>
-            </w:r>
-            <w:proofErr w:type="spellStart"/>
-            <w:r>
-              <w:rPr>
-                <w:rFonts w:ascii="Arial" w:eastAsia="Arial" w:hAnsi="Arial" w:cs="Arial"/>
-              </w:rPr>
-              <w:t>pk</w:t>
-            </w:r>
-            <w:proofErr w:type="spellEnd"/>
-            <w:r>
-              <w:rPr>
-                <w:rFonts w:ascii="Arial" w:eastAsia="Arial" w:hAnsi="Arial" w:cs="Arial"/>
-              </w:rPr>
-              <w:t>)</w:t>
+              <w:t>(pk)</w:t>
             </w:r>
           </w:p>
         </w:tc>
@@ -15531,33 +14386,11 @@
                 <w:rFonts w:ascii="Arial" w:eastAsia="Arial" w:hAnsi="Arial" w:cs="Arial"/>
               </w:rPr>
             </w:pPr>
-            <w:proofErr w:type="spellStart"/>
-            <w:r>
-              <w:rPr>
-                <w:rFonts w:ascii="Arial" w:eastAsia="Arial" w:hAnsi="Arial" w:cs="Arial"/>
-              </w:rPr>
-              <w:t>clientes_id</w:t>
-            </w:r>
-            <w:proofErr w:type="spellEnd"/>
-            <w:r>
-              <w:rPr>
-                <w:rFonts w:ascii="Arial" w:eastAsia="Arial" w:hAnsi="Arial" w:cs="Arial"/>
-              </w:rPr>
-              <w:t>(</w:t>
-            </w:r>
-            <w:proofErr w:type="spellStart"/>
-            <w:r>
-              <w:rPr>
-                <w:rFonts w:ascii="Arial" w:eastAsia="Arial" w:hAnsi="Arial" w:cs="Arial"/>
-              </w:rPr>
-              <w:t>fk</w:t>
-            </w:r>
-            <w:proofErr w:type="spellEnd"/>
-            <w:r>
-              <w:rPr>
-                <w:rFonts w:ascii="Arial" w:eastAsia="Arial" w:hAnsi="Arial" w:cs="Arial"/>
-              </w:rPr>
-              <w:t>)</w:t>
+            <w:r>
+              <w:rPr>
+                <w:rFonts w:ascii="Arial" w:eastAsia="Arial" w:hAnsi="Arial" w:cs="Arial"/>
+              </w:rPr>
+              <w:t>clientes_id(fk)</w:t>
             </w:r>
           </w:p>
         </w:tc>
@@ -15580,14 +14413,12 @@
                 <w:rFonts w:ascii="Arial" w:eastAsia="Arial" w:hAnsi="Arial" w:cs="Arial"/>
               </w:rPr>
             </w:pPr>
-            <w:proofErr w:type="spellStart"/>
             <w:r>
               <w:rPr>
                 <w:rFonts w:ascii="Arial" w:eastAsia="Arial" w:hAnsi="Arial" w:cs="Arial"/>
               </w:rPr>
               <w:t>montoTotal</w:t>
             </w:r>
-            <w:proofErr w:type="spellEnd"/>
           </w:p>
         </w:tc>
         <w:tc>
@@ -15609,33 +14440,11 @@
                 <w:rFonts w:ascii="Arial" w:eastAsia="Arial" w:hAnsi="Arial" w:cs="Arial"/>
               </w:rPr>
             </w:pPr>
-            <w:proofErr w:type="spellStart"/>
-            <w:r>
-              <w:rPr>
-                <w:rFonts w:ascii="Arial" w:eastAsia="Arial" w:hAnsi="Arial" w:cs="Arial"/>
-              </w:rPr>
-              <w:t>estatus_compras_ventas_id</w:t>
-            </w:r>
-            <w:proofErr w:type="spellEnd"/>
-            <w:r>
-              <w:rPr>
-                <w:rFonts w:ascii="Arial" w:eastAsia="Arial" w:hAnsi="Arial" w:cs="Arial"/>
-              </w:rPr>
-              <w:t>(</w:t>
-            </w:r>
-            <w:proofErr w:type="spellStart"/>
-            <w:r>
-              <w:rPr>
-                <w:rFonts w:ascii="Arial" w:eastAsia="Arial" w:hAnsi="Arial" w:cs="Arial"/>
-              </w:rPr>
-              <w:t>fk</w:t>
-            </w:r>
-            <w:proofErr w:type="spellEnd"/>
-            <w:r>
-              <w:rPr>
-                <w:rFonts w:ascii="Arial" w:eastAsia="Arial" w:hAnsi="Arial" w:cs="Arial"/>
-              </w:rPr>
-              <w:t>)</w:t>
+            <w:r>
+              <w:rPr>
+                <w:rFonts w:ascii="Arial" w:eastAsia="Arial" w:hAnsi="Arial" w:cs="Arial"/>
+              </w:rPr>
+              <w:t>estatus_compras_ventas_id(fk)</w:t>
             </w:r>
           </w:p>
         </w:tc>
@@ -15658,33 +14467,11 @@
                 <w:rFonts w:ascii="Arial" w:eastAsia="Arial" w:hAnsi="Arial" w:cs="Arial"/>
               </w:rPr>
             </w:pPr>
-            <w:proofErr w:type="spellStart"/>
-            <w:r>
-              <w:rPr>
-                <w:rFonts w:ascii="Arial" w:eastAsia="Arial" w:hAnsi="Arial" w:cs="Arial"/>
-              </w:rPr>
-              <w:t>categoria_facturas_id</w:t>
-            </w:r>
-            <w:proofErr w:type="spellEnd"/>
-            <w:r>
-              <w:rPr>
-                <w:rFonts w:ascii="Arial" w:eastAsia="Arial" w:hAnsi="Arial" w:cs="Arial"/>
-              </w:rPr>
-              <w:t>(</w:t>
-            </w:r>
-            <w:proofErr w:type="spellStart"/>
-            <w:r>
-              <w:rPr>
-                <w:rFonts w:ascii="Arial" w:eastAsia="Arial" w:hAnsi="Arial" w:cs="Arial"/>
-              </w:rPr>
-              <w:t>fk</w:t>
-            </w:r>
-            <w:proofErr w:type="spellEnd"/>
-            <w:r>
-              <w:rPr>
-                <w:rFonts w:ascii="Arial" w:eastAsia="Arial" w:hAnsi="Arial" w:cs="Arial"/>
-              </w:rPr>
-              <w:t>)</w:t>
+            <w:r>
+              <w:rPr>
+                <w:rFonts w:ascii="Arial" w:eastAsia="Arial" w:hAnsi="Arial" w:cs="Arial"/>
+              </w:rPr>
+              <w:t>categoria_facturas_id(fk)</w:t>
             </w:r>
           </w:p>
         </w:tc>
@@ -15707,33 +14494,11 @@
                 <w:rFonts w:ascii="Arial" w:eastAsia="Arial" w:hAnsi="Arial" w:cs="Arial"/>
               </w:rPr>
             </w:pPr>
-            <w:proofErr w:type="spellStart"/>
-            <w:r>
-              <w:rPr>
-                <w:rFonts w:ascii="Arial" w:eastAsia="Arial" w:hAnsi="Arial" w:cs="Arial"/>
-              </w:rPr>
-              <w:t>descuentos_id</w:t>
-            </w:r>
-            <w:proofErr w:type="spellEnd"/>
-            <w:r>
-              <w:rPr>
-                <w:rFonts w:ascii="Arial" w:eastAsia="Arial" w:hAnsi="Arial" w:cs="Arial"/>
-              </w:rPr>
-              <w:t>(</w:t>
-            </w:r>
-            <w:proofErr w:type="spellStart"/>
-            <w:r>
-              <w:rPr>
-                <w:rFonts w:ascii="Arial" w:eastAsia="Arial" w:hAnsi="Arial" w:cs="Arial"/>
-              </w:rPr>
-              <w:t>fk</w:t>
-            </w:r>
-            <w:proofErr w:type="spellEnd"/>
-            <w:r>
-              <w:rPr>
-                <w:rFonts w:ascii="Arial" w:eastAsia="Arial" w:hAnsi="Arial" w:cs="Arial"/>
-              </w:rPr>
-              <w:t>)</w:t>
+            <w:r>
+              <w:rPr>
+                <w:rFonts w:ascii="Arial" w:eastAsia="Arial" w:hAnsi="Arial" w:cs="Arial"/>
+              </w:rPr>
+              <w:t>descuentos_id(fk)</w:t>
             </w:r>
           </w:p>
         </w:tc>
@@ -15783,33 +14548,11 @@
                 <w:rFonts w:ascii="Arial" w:eastAsia="Arial" w:hAnsi="Arial" w:cs="Arial"/>
               </w:rPr>
             </w:pPr>
-            <w:proofErr w:type="spellStart"/>
-            <w:r>
-              <w:rPr>
-                <w:rFonts w:ascii="Arial" w:eastAsia="Arial" w:hAnsi="Arial" w:cs="Arial"/>
-              </w:rPr>
-              <w:t>categorias_facturas_id</w:t>
-            </w:r>
-            <w:proofErr w:type="spellEnd"/>
-            <w:r>
-              <w:rPr>
-                <w:rFonts w:ascii="Arial" w:eastAsia="Arial" w:hAnsi="Arial" w:cs="Arial"/>
-              </w:rPr>
-              <w:t>(</w:t>
-            </w:r>
-            <w:proofErr w:type="spellStart"/>
-            <w:r>
-              <w:rPr>
-                <w:rFonts w:ascii="Arial" w:eastAsia="Arial" w:hAnsi="Arial" w:cs="Arial"/>
-              </w:rPr>
-              <w:t>fk</w:t>
-            </w:r>
-            <w:proofErr w:type="spellEnd"/>
-            <w:r>
-              <w:rPr>
-                <w:rFonts w:ascii="Arial" w:eastAsia="Arial" w:hAnsi="Arial" w:cs="Arial"/>
-              </w:rPr>
-              <w:t>)</w:t>
+            <w:r>
+              <w:rPr>
+                <w:rFonts w:ascii="Arial" w:eastAsia="Arial" w:hAnsi="Arial" w:cs="Arial"/>
+              </w:rPr>
+              <w:t>categorias_facturas_id(fk)</w:t>
             </w:r>
           </w:p>
         </w:tc>
@@ -15832,33 +14575,11 @@
                 <w:rFonts w:ascii="Arial" w:eastAsia="Arial" w:hAnsi="Arial" w:cs="Arial"/>
               </w:rPr>
             </w:pPr>
-            <w:proofErr w:type="spellStart"/>
-            <w:r>
-              <w:rPr>
-                <w:rFonts w:ascii="Arial" w:eastAsia="Arial" w:hAnsi="Arial" w:cs="Arial"/>
-              </w:rPr>
-              <w:t>ingresos_id</w:t>
-            </w:r>
-            <w:proofErr w:type="spellEnd"/>
-            <w:r>
-              <w:rPr>
-                <w:rFonts w:ascii="Arial" w:eastAsia="Arial" w:hAnsi="Arial" w:cs="Arial"/>
-              </w:rPr>
-              <w:t>(</w:t>
-            </w:r>
-            <w:proofErr w:type="spellStart"/>
-            <w:r>
-              <w:rPr>
-                <w:rFonts w:ascii="Arial" w:eastAsia="Arial" w:hAnsi="Arial" w:cs="Arial"/>
-              </w:rPr>
-              <w:t>fk</w:t>
-            </w:r>
-            <w:proofErr w:type="spellEnd"/>
-            <w:r>
-              <w:rPr>
-                <w:rFonts w:ascii="Arial" w:eastAsia="Arial" w:hAnsi="Arial" w:cs="Arial"/>
-              </w:rPr>
-              <w:t>)</w:t>
+            <w:r>
+              <w:rPr>
+                <w:rFonts w:ascii="Arial" w:eastAsia="Arial" w:hAnsi="Arial" w:cs="Arial"/>
+              </w:rPr>
+              <w:t>ingresos_id(fk)</w:t>
             </w:r>
           </w:p>
         </w:tc>
@@ -16154,21 +14875,7 @@
               <w:rPr>
                 <w:rFonts w:ascii="Arial" w:eastAsia="Arial" w:hAnsi="Arial" w:cs="Arial"/>
               </w:rPr>
-              <w:t>id (</w:t>
-            </w:r>
-            <w:proofErr w:type="spellStart"/>
-            <w:r>
-              <w:rPr>
-                <w:rFonts w:ascii="Arial" w:eastAsia="Arial" w:hAnsi="Arial" w:cs="Arial"/>
-              </w:rPr>
-              <w:t>pk</w:t>
-            </w:r>
-            <w:proofErr w:type="spellEnd"/>
-            <w:r>
-              <w:rPr>
-                <w:rFonts w:ascii="Arial" w:eastAsia="Arial" w:hAnsi="Arial" w:cs="Arial"/>
-              </w:rPr>
-              <w:t>)</w:t>
+              <w:t>id (pk)</w:t>
             </w:r>
           </w:p>
         </w:tc>
@@ -16358,19 +15065,11 @@
                 <w:rFonts w:ascii="Arial" w:eastAsia="Arial" w:hAnsi="Arial" w:cs="Arial"/>
               </w:rPr>
             </w:pPr>
-            <w:proofErr w:type="spellStart"/>
-            <w:r>
-              <w:rPr>
-                <w:rFonts w:ascii="Arial" w:eastAsia="Arial" w:hAnsi="Arial" w:cs="Arial"/>
-              </w:rPr>
-              <w:t>Categoria_facturas</w:t>
-            </w:r>
-            <w:proofErr w:type="spellEnd"/>
-            <w:r>
-              <w:rPr>
-                <w:rFonts w:ascii="Arial" w:eastAsia="Arial" w:hAnsi="Arial" w:cs="Arial"/>
-              </w:rPr>
-              <w:t xml:space="preserve">  </w:t>
+            <w:r>
+              <w:rPr>
+                <w:rFonts w:ascii="Arial" w:eastAsia="Arial" w:hAnsi="Arial" w:cs="Arial"/>
+              </w:rPr>
+              <w:t xml:space="preserve">Categoria_facturas  </w:t>
             </w:r>
           </w:p>
         </w:tc>
@@ -16402,7 +15101,19 @@
               <w:rPr>
                 <w:rFonts w:ascii="Arial" w:eastAsia="Arial" w:hAnsi="Arial" w:cs="Arial"/>
               </w:rPr>
-              <w:t>id</w:t>
+              <w:t>I</w:t>
+            </w:r>
+            <w:r>
+              <w:rPr>
+                <w:rFonts w:ascii="Arial" w:eastAsia="Arial" w:hAnsi="Arial" w:cs="Arial"/>
+              </w:rPr>
+              <w:t>d</w:t>
+            </w:r>
+            <w:r>
+              <w:rPr>
+                <w:rFonts w:ascii="Arial" w:eastAsia="Arial" w:hAnsi="Arial" w:cs="Arial"/>
+              </w:rPr>
+              <w:t>(pk)</w:t>
             </w:r>
           </w:p>
         </w:tc>
@@ -16425,14 +15136,12 @@
                 <w:rFonts w:ascii="Arial" w:eastAsia="Arial" w:hAnsi="Arial" w:cs="Arial"/>
               </w:rPr>
             </w:pPr>
-            <w:proofErr w:type="spellStart"/>
             <w:r>
               <w:rPr>
                 <w:rFonts w:ascii="Arial" w:eastAsia="Arial" w:hAnsi="Arial" w:cs="Arial"/>
               </w:rPr>
               <w:t>categoria</w:t>
             </w:r>
-            <w:proofErr w:type="spellEnd"/>
           </w:p>
         </w:tc>
       </w:tr>
@@ -16602,21 +15311,7 @@
               <w:rPr>
                 <w:rFonts w:ascii="Arial" w:eastAsia="Arial" w:hAnsi="Arial" w:cs="Arial"/>
               </w:rPr>
-              <w:t>(</w:t>
-            </w:r>
-            <w:proofErr w:type="spellStart"/>
-            <w:r>
-              <w:rPr>
-                <w:rFonts w:ascii="Arial" w:eastAsia="Arial" w:hAnsi="Arial" w:cs="Arial"/>
-              </w:rPr>
-              <w:t>pk</w:t>
-            </w:r>
-            <w:proofErr w:type="spellEnd"/>
-            <w:r>
-              <w:rPr>
-                <w:rFonts w:ascii="Arial" w:eastAsia="Arial" w:hAnsi="Arial" w:cs="Arial"/>
-              </w:rPr>
-              <w:t>)</w:t>
+              <w:t>(pk)</w:t>
             </w:r>
           </w:p>
         </w:tc>
@@ -16639,14 +15334,12 @@
                 <w:rFonts w:ascii="Arial" w:eastAsia="Arial" w:hAnsi="Arial" w:cs="Arial"/>
               </w:rPr>
             </w:pPr>
-            <w:proofErr w:type="spellStart"/>
             <w:r>
               <w:rPr>
                 <w:rFonts w:ascii="Arial" w:eastAsia="Arial" w:hAnsi="Arial" w:cs="Arial"/>
               </w:rPr>
               <w:t>nombre_cliente</w:t>
             </w:r>
-            <w:proofErr w:type="spellEnd"/>
           </w:p>
         </w:tc>
         <w:tc>
@@ -16668,14 +15361,12 @@
                 <w:rFonts w:ascii="Arial" w:eastAsia="Arial" w:hAnsi="Arial" w:cs="Arial"/>
               </w:rPr>
             </w:pPr>
-            <w:proofErr w:type="spellStart"/>
             <w:r>
               <w:rPr>
                 <w:rFonts w:ascii="Arial" w:eastAsia="Arial" w:hAnsi="Arial" w:cs="Arial"/>
               </w:rPr>
               <w:t>telefono</w:t>
             </w:r>
-            <w:proofErr w:type="spellEnd"/>
           </w:p>
         </w:tc>
         <w:tc>
@@ -16724,14 +15415,12 @@
                 <w:rFonts w:ascii="Arial" w:eastAsia="Arial" w:hAnsi="Arial" w:cs="Arial"/>
               </w:rPr>
             </w:pPr>
-            <w:proofErr w:type="spellStart"/>
             <w:r>
               <w:rPr>
                 <w:rFonts w:ascii="Arial" w:eastAsia="Arial" w:hAnsi="Arial" w:cs="Arial"/>
               </w:rPr>
               <w:t>password</w:t>
             </w:r>
-            <w:proofErr w:type="spellEnd"/>
           </w:p>
         </w:tc>
         <w:tc>
@@ -16780,14 +15469,12 @@
                 <w:rFonts w:ascii="Arial" w:eastAsia="Arial" w:hAnsi="Arial" w:cs="Arial"/>
               </w:rPr>
             </w:pPr>
-            <w:proofErr w:type="spellStart"/>
             <w:r>
               <w:rPr>
                 <w:rFonts w:ascii="Arial" w:eastAsia="Arial" w:hAnsi="Arial" w:cs="Arial"/>
               </w:rPr>
               <w:t>codigo_postal</w:t>
             </w:r>
-            <w:proofErr w:type="spellEnd"/>
           </w:p>
         </w:tc>
       </w:tr>
@@ -17056,21 +15743,7 @@
               <w:rPr>
                 <w:rFonts w:ascii="Arial" w:eastAsia="Arial" w:hAnsi="Arial" w:cs="Arial"/>
               </w:rPr>
-              <w:t>id(</w:t>
-            </w:r>
-            <w:proofErr w:type="spellStart"/>
-            <w:r>
-              <w:rPr>
-                <w:rFonts w:ascii="Arial" w:eastAsia="Arial" w:hAnsi="Arial" w:cs="Arial"/>
-              </w:rPr>
-              <w:t>pk</w:t>
-            </w:r>
-            <w:proofErr w:type="spellEnd"/>
-            <w:r>
-              <w:rPr>
-                <w:rFonts w:ascii="Arial" w:eastAsia="Arial" w:hAnsi="Arial" w:cs="Arial"/>
-              </w:rPr>
-              <w:t>)</w:t>
+              <w:t>id(pk)</w:t>
             </w:r>
           </w:p>
         </w:tc>
@@ -17093,14 +15766,12 @@
                 <w:rFonts w:ascii="Arial" w:eastAsia="Arial" w:hAnsi="Arial" w:cs="Arial"/>
               </w:rPr>
             </w:pPr>
-            <w:proofErr w:type="spellStart"/>
             <w:r>
               <w:rPr>
                 <w:rFonts w:ascii="Arial" w:eastAsia="Arial" w:hAnsi="Arial" w:cs="Arial"/>
               </w:rPr>
               <w:t>ingreso_total</w:t>
             </w:r>
-            <w:proofErr w:type="spellEnd"/>
           </w:p>
         </w:tc>
         <w:tc>
@@ -17262,14 +15933,12 @@
                 <w:rFonts w:ascii="Arial" w:eastAsia="Arial" w:hAnsi="Arial" w:cs="Arial"/>
               </w:rPr>
             </w:pPr>
-            <w:proofErr w:type="spellStart"/>
             <w:r>
               <w:rPr>
                 <w:rFonts w:ascii="Arial" w:eastAsia="Arial" w:hAnsi="Arial" w:cs="Arial"/>
               </w:rPr>
               <w:t>estatus_compras_ventas</w:t>
             </w:r>
-            <w:proofErr w:type="spellEnd"/>
           </w:p>
         </w:tc>
       </w:tr>
@@ -17300,21 +15969,7 @@
               <w:rPr>
                 <w:rFonts w:ascii="Arial" w:eastAsia="Arial" w:hAnsi="Arial" w:cs="Arial"/>
               </w:rPr>
-              <w:t>id(</w:t>
-            </w:r>
-            <w:proofErr w:type="spellStart"/>
-            <w:r>
-              <w:rPr>
-                <w:rFonts w:ascii="Arial" w:eastAsia="Arial" w:hAnsi="Arial" w:cs="Arial"/>
-              </w:rPr>
-              <w:t>pk</w:t>
-            </w:r>
-            <w:proofErr w:type="spellEnd"/>
-            <w:r>
-              <w:rPr>
-                <w:rFonts w:ascii="Arial" w:eastAsia="Arial" w:hAnsi="Arial" w:cs="Arial"/>
-              </w:rPr>
-              <w:t>)</w:t>
+              <w:t>id(pk)</w:t>
             </w:r>
           </w:p>
         </w:tc>
@@ -17459,14 +16114,12 @@
                 <w:rFonts w:ascii="Arial" w:eastAsia="Arial" w:hAnsi="Arial" w:cs="Arial"/>
               </w:rPr>
             </w:pPr>
-            <w:proofErr w:type="spellStart"/>
             <w:r>
               <w:rPr>
                 <w:rFonts w:ascii="Arial" w:eastAsia="Arial" w:hAnsi="Arial" w:cs="Arial"/>
               </w:rPr>
               <w:t>utilidades_total</w:t>
             </w:r>
-            <w:proofErr w:type="spellEnd"/>
           </w:p>
         </w:tc>
       </w:tr>
@@ -17497,21 +16150,7 @@
               <w:rPr>
                 <w:rFonts w:ascii="Arial" w:eastAsia="Arial" w:hAnsi="Arial" w:cs="Arial"/>
               </w:rPr>
-              <w:t>id(</w:t>
-            </w:r>
-            <w:proofErr w:type="spellStart"/>
-            <w:r>
-              <w:rPr>
-                <w:rFonts w:ascii="Arial" w:eastAsia="Arial" w:hAnsi="Arial" w:cs="Arial"/>
-              </w:rPr>
-              <w:t>pk</w:t>
-            </w:r>
-            <w:proofErr w:type="spellEnd"/>
-            <w:r>
-              <w:rPr>
-                <w:rFonts w:ascii="Arial" w:eastAsia="Arial" w:hAnsi="Arial" w:cs="Arial"/>
-              </w:rPr>
-              <w:t>)</w:t>
+              <w:t>id(pk)</w:t>
             </w:r>
           </w:p>
         </w:tc>
@@ -17534,14 +16173,12 @@
                 <w:rFonts w:ascii="Arial" w:eastAsia="Arial" w:hAnsi="Arial" w:cs="Arial"/>
               </w:rPr>
             </w:pPr>
-            <w:proofErr w:type="spellStart"/>
             <w:r>
               <w:rPr>
                 <w:rFonts w:ascii="Arial" w:eastAsia="Arial" w:hAnsi="Arial" w:cs="Arial"/>
               </w:rPr>
               <w:t>utilIdad</w:t>
             </w:r>
-            <w:proofErr w:type="spellEnd"/>
           </w:p>
         </w:tc>
         <w:tc>
@@ -17563,14 +16200,12 @@
                 <w:rFonts w:ascii="Arial" w:eastAsia="Arial" w:hAnsi="Arial" w:cs="Arial"/>
               </w:rPr>
             </w:pPr>
-            <w:proofErr w:type="spellStart"/>
             <w:r>
               <w:rPr>
                 <w:rFonts w:ascii="Arial" w:eastAsia="Arial" w:hAnsi="Arial" w:cs="Arial"/>
               </w:rPr>
               <w:t>fecha_cierre</w:t>
             </w:r>
-            <w:proofErr w:type="spellEnd"/>
           </w:p>
         </w:tc>
         <w:tc>
@@ -17592,33 +16227,11 @@
                 <w:rFonts w:ascii="Arial" w:eastAsia="Arial" w:hAnsi="Arial" w:cs="Arial"/>
               </w:rPr>
             </w:pPr>
-            <w:proofErr w:type="spellStart"/>
-            <w:r>
-              <w:rPr>
-                <w:rFonts w:ascii="Arial" w:eastAsia="Arial" w:hAnsi="Arial" w:cs="Arial"/>
-              </w:rPr>
-              <w:t>ingresos_id</w:t>
-            </w:r>
-            <w:proofErr w:type="spellEnd"/>
-            <w:r>
-              <w:rPr>
-                <w:rFonts w:ascii="Arial" w:eastAsia="Arial" w:hAnsi="Arial" w:cs="Arial"/>
-              </w:rPr>
-              <w:t>(</w:t>
-            </w:r>
-            <w:proofErr w:type="spellStart"/>
-            <w:r>
-              <w:rPr>
-                <w:rFonts w:ascii="Arial" w:eastAsia="Arial" w:hAnsi="Arial" w:cs="Arial"/>
-              </w:rPr>
-              <w:t>fk</w:t>
-            </w:r>
-            <w:proofErr w:type="spellEnd"/>
-            <w:r>
-              <w:rPr>
-                <w:rFonts w:ascii="Arial" w:eastAsia="Arial" w:hAnsi="Arial" w:cs="Arial"/>
-              </w:rPr>
-              <w:t>)</w:t>
+            <w:r>
+              <w:rPr>
+                <w:rFonts w:ascii="Arial" w:eastAsia="Arial" w:hAnsi="Arial" w:cs="Arial"/>
+              </w:rPr>
+              <w:t>ingresos_id(fk)</w:t>
             </w:r>
           </w:p>
         </w:tc>
@@ -17641,33 +16254,11 @@
                 <w:rFonts w:ascii="Arial" w:eastAsia="Arial" w:hAnsi="Arial" w:cs="Arial"/>
               </w:rPr>
             </w:pPr>
-            <w:proofErr w:type="spellStart"/>
-            <w:r>
-              <w:rPr>
-                <w:rFonts w:ascii="Arial" w:eastAsia="Arial" w:hAnsi="Arial" w:cs="Arial"/>
-              </w:rPr>
-              <w:t>egresos_id</w:t>
-            </w:r>
-            <w:proofErr w:type="spellEnd"/>
-            <w:r>
-              <w:rPr>
-                <w:rFonts w:ascii="Arial" w:eastAsia="Arial" w:hAnsi="Arial" w:cs="Arial"/>
-              </w:rPr>
-              <w:t>(</w:t>
-            </w:r>
-            <w:proofErr w:type="spellStart"/>
-            <w:r>
-              <w:rPr>
-                <w:rFonts w:ascii="Arial" w:eastAsia="Arial" w:hAnsi="Arial" w:cs="Arial"/>
-              </w:rPr>
-              <w:t>fk</w:t>
-            </w:r>
-            <w:proofErr w:type="spellEnd"/>
-            <w:r>
-              <w:rPr>
-                <w:rFonts w:ascii="Arial" w:eastAsia="Arial" w:hAnsi="Arial" w:cs="Arial"/>
-              </w:rPr>
-              <w:t>)</w:t>
+            <w:r>
+              <w:rPr>
+                <w:rFonts w:ascii="Arial" w:eastAsia="Arial" w:hAnsi="Arial" w:cs="Arial"/>
+              </w:rPr>
+              <w:t>egresos_id(fk)</w:t>
             </w:r>
           </w:p>
         </w:tc>
@@ -17897,21 +16488,7 @@
               <w:rPr>
                 <w:rFonts w:ascii="Arial" w:eastAsia="Arial" w:hAnsi="Arial" w:cs="Arial"/>
               </w:rPr>
-              <w:t>id(</w:t>
-            </w:r>
-            <w:proofErr w:type="spellStart"/>
-            <w:r>
-              <w:rPr>
-                <w:rFonts w:ascii="Arial" w:eastAsia="Arial" w:hAnsi="Arial" w:cs="Arial"/>
-              </w:rPr>
-              <w:t>pk</w:t>
-            </w:r>
-            <w:proofErr w:type="spellEnd"/>
-            <w:r>
-              <w:rPr>
-                <w:rFonts w:ascii="Arial" w:eastAsia="Arial" w:hAnsi="Arial" w:cs="Arial"/>
-              </w:rPr>
-              <w:t>)</w:t>
+              <w:t>id(pk)</w:t>
             </w:r>
           </w:p>
         </w:tc>
@@ -17934,14 +16511,12 @@
                 <w:rFonts w:ascii="Arial" w:eastAsia="Arial" w:hAnsi="Arial" w:cs="Arial"/>
               </w:rPr>
             </w:pPr>
-            <w:proofErr w:type="spellStart"/>
             <w:r>
               <w:rPr>
                 <w:rFonts w:ascii="Arial" w:eastAsia="Arial" w:hAnsi="Arial" w:cs="Arial"/>
               </w:rPr>
               <w:t>egreso_total</w:t>
             </w:r>
-            <w:proofErr w:type="spellEnd"/>
           </w:p>
         </w:tc>
         <w:tc>
@@ -18105,14 +16680,12 @@
                 <w:rFonts w:ascii="Arial" w:eastAsia="Arial" w:hAnsi="Arial" w:cs="Arial"/>
               </w:rPr>
             </w:pPr>
-            <w:proofErr w:type="spellStart"/>
             <w:r>
               <w:rPr>
                 <w:rFonts w:ascii="Arial" w:eastAsia="Arial" w:hAnsi="Arial" w:cs="Arial"/>
               </w:rPr>
               <w:t>ordenes_de_venta</w:t>
             </w:r>
-            <w:proofErr w:type="spellEnd"/>
           </w:p>
         </w:tc>
       </w:tr>
@@ -18143,21 +16716,7 @@
               <w:rPr>
                 <w:rFonts w:ascii="Arial" w:eastAsia="Arial" w:hAnsi="Arial" w:cs="Arial"/>
               </w:rPr>
-              <w:t>id(</w:t>
-            </w:r>
-            <w:proofErr w:type="spellStart"/>
-            <w:r>
-              <w:rPr>
-                <w:rFonts w:ascii="Arial" w:eastAsia="Arial" w:hAnsi="Arial" w:cs="Arial"/>
-              </w:rPr>
-              <w:t>pk</w:t>
-            </w:r>
-            <w:proofErr w:type="spellEnd"/>
-            <w:r>
-              <w:rPr>
-                <w:rFonts w:ascii="Arial" w:eastAsia="Arial" w:hAnsi="Arial" w:cs="Arial"/>
-              </w:rPr>
-              <w:t>)</w:t>
+              <w:t>id(pk)</w:t>
             </w:r>
           </w:p>
         </w:tc>
@@ -18180,33 +16739,11 @@
                 <w:rFonts w:ascii="Arial" w:eastAsia="Arial" w:hAnsi="Arial" w:cs="Arial"/>
               </w:rPr>
             </w:pPr>
-            <w:proofErr w:type="spellStart"/>
-            <w:r>
-              <w:rPr>
-                <w:rFonts w:ascii="Arial" w:eastAsia="Arial" w:hAnsi="Arial" w:cs="Arial"/>
-              </w:rPr>
-              <w:t>productos_id</w:t>
-            </w:r>
-            <w:proofErr w:type="spellEnd"/>
-            <w:r>
-              <w:rPr>
-                <w:rFonts w:ascii="Arial" w:eastAsia="Arial" w:hAnsi="Arial" w:cs="Arial"/>
-              </w:rPr>
-              <w:t>(</w:t>
-            </w:r>
-            <w:proofErr w:type="spellStart"/>
-            <w:r>
-              <w:rPr>
-                <w:rFonts w:ascii="Arial" w:eastAsia="Arial" w:hAnsi="Arial" w:cs="Arial"/>
-              </w:rPr>
-              <w:t>fk</w:t>
-            </w:r>
-            <w:proofErr w:type="spellEnd"/>
-            <w:r>
-              <w:rPr>
-                <w:rFonts w:ascii="Arial" w:eastAsia="Arial" w:hAnsi="Arial" w:cs="Arial"/>
-              </w:rPr>
-              <w:t>)</w:t>
+            <w:r>
+              <w:rPr>
+                <w:rFonts w:ascii="Arial" w:eastAsia="Arial" w:hAnsi="Arial" w:cs="Arial"/>
+              </w:rPr>
+              <w:t>productos_id(fk)</w:t>
             </w:r>
           </w:p>
         </w:tc>
@@ -18229,33 +16766,11 @@
                 <w:rFonts w:ascii="Arial" w:eastAsia="Arial" w:hAnsi="Arial" w:cs="Arial"/>
               </w:rPr>
             </w:pPr>
-            <w:proofErr w:type="spellStart"/>
-            <w:r>
-              <w:rPr>
-                <w:rFonts w:ascii="Arial" w:eastAsia="Arial" w:hAnsi="Arial" w:cs="Arial"/>
-              </w:rPr>
-              <w:t>ventas_id</w:t>
-            </w:r>
-            <w:proofErr w:type="spellEnd"/>
-            <w:r>
-              <w:rPr>
-                <w:rFonts w:ascii="Arial" w:eastAsia="Arial" w:hAnsi="Arial" w:cs="Arial"/>
-              </w:rPr>
-              <w:t>(</w:t>
-            </w:r>
-            <w:proofErr w:type="spellStart"/>
-            <w:r>
-              <w:rPr>
-                <w:rFonts w:ascii="Arial" w:eastAsia="Arial" w:hAnsi="Arial" w:cs="Arial"/>
-              </w:rPr>
-              <w:t>fk</w:t>
-            </w:r>
-            <w:proofErr w:type="spellEnd"/>
-            <w:r>
-              <w:rPr>
-                <w:rFonts w:ascii="Arial" w:eastAsia="Arial" w:hAnsi="Arial" w:cs="Arial"/>
-              </w:rPr>
-              <w:t>)</w:t>
+            <w:r>
+              <w:rPr>
+                <w:rFonts w:ascii="Arial" w:eastAsia="Arial" w:hAnsi="Arial" w:cs="Arial"/>
+              </w:rPr>
+              <w:t>ventas_id(fk)</w:t>
             </w:r>
           </w:p>
         </w:tc>
@@ -18440,14 +16955,12 @@
                 <w:rFonts w:ascii="Arial" w:eastAsia="Arial" w:hAnsi="Arial" w:cs="Arial"/>
               </w:rPr>
             </w:pPr>
-            <w:proofErr w:type="spellStart"/>
             <w:r>
               <w:rPr>
                 <w:rFonts w:ascii="Arial" w:eastAsia="Arial" w:hAnsi="Arial" w:cs="Arial"/>
               </w:rPr>
               <w:t>categoria_productos</w:t>
             </w:r>
-            <w:proofErr w:type="spellEnd"/>
           </w:p>
         </w:tc>
       </w:tr>
@@ -18478,21 +16991,7 @@
               <w:rPr>
                 <w:rFonts w:ascii="Arial" w:eastAsia="Arial" w:hAnsi="Arial" w:cs="Arial"/>
               </w:rPr>
-              <w:t>id(</w:t>
-            </w:r>
-            <w:proofErr w:type="spellStart"/>
-            <w:r>
-              <w:rPr>
-                <w:rFonts w:ascii="Arial" w:eastAsia="Arial" w:hAnsi="Arial" w:cs="Arial"/>
-              </w:rPr>
-              <w:t>pk</w:t>
-            </w:r>
-            <w:proofErr w:type="spellEnd"/>
-            <w:r>
-              <w:rPr>
-                <w:rFonts w:ascii="Arial" w:eastAsia="Arial" w:hAnsi="Arial" w:cs="Arial"/>
-              </w:rPr>
-              <w:t>)</w:t>
+              <w:t>id(pk)</w:t>
             </w:r>
           </w:p>
         </w:tc>
@@ -18515,14 +17014,12 @@
                 <w:rFonts w:ascii="Arial" w:eastAsia="Arial" w:hAnsi="Arial" w:cs="Arial"/>
               </w:rPr>
             </w:pPr>
-            <w:proofErr w:type="spellStart"/>
             <w:r>
               <w:rPr>
                 <w:rFonts w:ascii="Arial" w:eastAsia="Arial" w:hAnsi="Arial" w:cs="Arial"/>
               </w:rPr>
               <w:t>categoria_productos</w:t>
             </w:r>
-            <w:proofErr w:type="spellEnd"/>
           </w:p>
         </w:tc>
       </w:tr>
@@ -18700,21 +17197,7 @@
               <w:rPr>
                 <w:rFonts w:ascii="Arial" w:eastAsia="Arial" w:hAnsi="Arial" w:cs="Arial"/>
               </w:rPr>
-              <w:t>(</w:t>
-            </w:r>
-            <w:proofErr w:type="spellStart"/>
-            <w:r>
-              <w:rPr>
-                <w:rFonts w:ascii="Arial" w:eastAsia="Arial" w:hAnsi="Arial" w:cs="Arial"/>
-              </w:rPr>
-              <w:t>pk</w:t>
-            </w:r>
-            <w:proofErr w:type="spellEnd"/>
-            <w:r>
-              <w:rPr>
-                <w:rFonts w:ascii="Arial" w:eastAsia="Arial" w:hAnsi="Arial" w:cs="Arial"/>
-              </w:rPr>
-              <w:t>)</w:t>
+              <w:t>(pk)</w:t>
             </w:r>
           </w:p>
         </w:tc>
@@ -18737,14 +17220,12 @@
                 <w:rFonts w:ascii="Arial" w:eastAsia="Arial" w:hAnsi="Arial" w:cs="Arial"/>
               </w:rPr>
             </w:pPr>
-            <w:proofErr w:type="spellStart"/>
             <w:r>
               <w:rPr>
                 <w:rFonts w:ascii="Arial" w:eastAsia="Arial" w:hAnsi="Arial" w:cs="Arial"/>
               </w:rPr>
               <w:t>nombre_producto</w:t>
             </w:r>
-            <w:proofErr w:type="spellEnd"/>
           </w:p>
         </w:tc>
         <w:tc>
@@ -18820,33 +17301,11 @@
                 <w:rFonts w:ascii="Arial" w:eastAsia="Arial" w:hAnsi="Arial" w:cs="Arial"/>
               </w:rPr>
             </w:pPr>
-            <w:proofErr w:type="spellStart"/>
-            <w:r>
-              <w:rPr>
-                <w:rFonts w:ascii="Arial" w:eastAsia="Arial" w:hAnsi="Arial" w:cs="Arial"/>
-              </w:rPr>
-              <w:t>categorias_producto_id</w:t>
-            </w:r>
-            <w:proofErr w:type="spellEnd"/>
-            <w:r>
-              <w:rPr>
-                <w:rFonts w:ascii="Arial" w:eastAsia="Arial" w:hAnsi="Arial" w:cs="Arial"/>
-              </w:rPr>
-              <w:t>(</w:t>
-            </w:r>
-            <w:proofErr w:type="spellStart"/>
-            <w:r>
-              <w:rPr>
-                <w:rFonts w:ascii="Arial" w:eastAsia="Arial" w:hAnsi="Arial" w:cs="Arial"/>
-              </w:rPr>
-              <w:t>fk</w:t>
-            </w:r>
-            <w:proofErr w:type="spellEnd"/>
-            <w:r>
-              <w:rPr>
-                <w:rFonts w:ascii="Arial" w:eastAsia="Arial" w:hAnsi="Arial" w:cs="Arial"/>
-              </w:rPr>
-              <w:t>)</w:t>
+            <w:r>
+              <w:rPr>
+                <w:rFonts w:ascii="Arial" w:eastAsia="Arial" w:hAnsi="Arial" w:cs="Arial"/>
+              </w:rPr>
+              <w:t>categorias_producto_id(fk)</w:t>
             </w:r>
           </w:p>
         </w:tc>
@@ -18869,14 +17328,12 @@
                 <w:rFonts w:ascii="Arial" w:eastAsia="Arial" w:hAnsi="Arial" w:cs="Arial"/>
               </w:rPr>
             </w:pPr>
-            <w:proofErr w:type="spellStart"/>
             <w:r>
               <w:rPr>
                 <w:rFonts w:ascii="Arial" w:eastAsia="Arial" w:hAnsi="Arial" w:cs="Arial"/>
               </w:rPr>
               <w:t>fecha_alta</w:t>
             </w:r>
-            <w:proofErr w:type="spellEnd"/>
           </w:p>
         </w:tc>
       </w:tr>
@@ -19082,14 +17539,12 @@
                 <w:rFonts w:ascii="Arial" w:eastAsia="Arial" w:hAnsi="Arial" w:cs="Arial"/>
               </w:rPr>
             </w:pPr>
-            <w:proofErr w:type="spellStart"/>
             <w:r>
               <w:rPr>
                 <w:rFonts w:ascii="Arial" w:eastAsia="Arial" w:hAnsi="Arial" w:cs="Arial"/>
               </w:rPr>
               <w:t>ordenes_de_compra</w:t>
             </w:r>
-            <w:proofErr w:type="spellEnd"/>
           </w:p>
         </w:tc>
       </w:tr>
@@ -19120,21 +17575,7 @@
               <w:rPr>
                 <w:rFonts w:ascii="Arial" w:eastAsia="Arial" w:hAnsi="Arial" w:cs="Arial"/>
               </w:rPr>
-              <w:t>id(</w:t>
-            </w:r>
-            <w:proofErr w:type="spellStart"/>
-            <w:r>
-              <w:rPr>
-                <w:rFonts w:ascii="Arial" w:eastAsia="Arial" w:hAnsi="Arial" w:cs="Arial"/>
-              </w:rPr>
-              <w:t>pk</w:t>
-            </w:r>
-            <w:proofErr w:type="spellEnd"/>
-            <w:r>
-              <w:rPr>
-                <w:rFonts w:ascii="Arial" w:eastAsia="Arial" w:hAnsi="Arial" w:cs="Arial"/>
-              </w:rPr>
-              <w:t>)</w:t>
+              <w:t>id(pk)</w:t>
             </w:r>
           </w:p>
         </w:tc>
@@ -19157,33 +17598,11 @@
                 <w:rFonts w:ascii="Arial" w:eastAsia="Arial" w:hAnsi="Arial" w:cs="Arial"/>
               </w:rPr>
             </w:pPr>
-            <w:proofErr w:type="spellStart"/>
-            <w:r>
-              <w:rPr>
-                <w:rFonts w:ascii="Arial" w:eastAsia="Arial" w:hAnsi="Arial" w:cs="Arial"/>
-              </w:rPr>
-              <w:t>productos_id</w:t>
-            </w:r>
-            <w:proofErr w:type="spellEnd"/>
-            <w:r>
-              <w:rPr>
-                <w:rFonts w:ascii="Arial" w:eastAsia="Arial" w:hAnsi="Arial" w:cs="Arial"/>
-              </w:rPr>
-              <w:t>(</w:t>
-            </w:r>
-            <w:proofErr w:type="spellStart"/>
-            <w:r>
-              <w:rPr>
-                <w:rFonts w:ascii="Arial" w:eastAsia="Arial" w:hAnsi="Arial" w:cs="Arial"/>
-              </w:rPr>
-              <w:t>fk</w:t>
-            </w:r>
-            <w:proofErr w:type="spellEnd"/>
-            <w:r>
-              <w:rPr>
-                <w:rFonts w:ascii="Arial" w:eastAsia="Arial" w:hAnsi="Arial" w:cs="Arial"/>
-              </w:rPr>
-              <w:t>)</w:t>
+            <w:r>
+              <w:rPr>
+                <w:rFonts w:ascii="Arial" w:eastAsia="Arial" w:hAnsi="Arial" w:cs="Arial"/>
+              </w:rPr>
+              <w:t>productos_id(fk)</w:t>
             </w:r>
           </w:p>
         </w:tc>
@@ -19206,33 +17625,11 @@
                 <w:rFonts w:ascii="Arial" w:eastAsia="Arial" w:hAnsi="Arial" w:cs="Arial"/>
               </w:rPr>
             </w:pPr>
-            <w:proofErr w:type="spellStart"/>
-            <w:r>
-              <w:rPr>
-                <w:rFonts w:ascii="Arial" w:eastAsia="Arial" w:hAnsi="Arial" w:cs="Arial"/>
-              </w:rPr>
-              <w:t>compras_id</w:t>
-            </w:r>
-            <w:proofErr w:type="spellEnd"/>
-            <w:r>
-              <w:rPr>
-                <w:rFonts w:ascii="Arial" w:eastAsia="Arial" w:hAnsi="Arial" w:cs="Arial"/>
-              </w:rPr>
-              <w:t>(</w:t>
-            </w:r>
-            <w:proofErr w:type="spellStart"/>
-            <w:r>
-              <w:rPr>
-                <w:rFonts w:ascii="Arial" w:eastAsia="Arial" w:hAnsi="Arial" w:cs="Arial"/>
-              </w:rPr>
-              <w:t>fk</w:t>
-            </w:r>
-            <w:proofErr w:type="spellEnd"/>
-            <w:r>
-              <w:rPr>
-                <w:rFonts w:ascii="Arial" w:eastAsia="Arial" w:hAnsi="Arial" w:cs="Arial"/>
-              </w:rPr>
-              <w:t>)</w:t>
+            <w:r>
+              <w:rPr>
+                <w:rFonts w:ascii="Arial" w:eastAsia="Arial" w:hAnsi="Arial" w:cs="Arial"/>
+              </w:rPr>
+              <w:t>compras_id(fk)</w:t>
             </w:r>
           </w:p>
         </w:tc>
@@ -19472,21 +17869,7 @@
               <w:rPr>
                 <w:rFonts w:ascii="Arial" w:eastAsia="Arial" w:hAnsi="Arial" w:cs="Arial"/>
               </w:rPr>
-              <w:t>(</w:t>
-            </w:r>
-            <w:proofErr w:type="spellStart"/>
-            <w:r>
-              <w:rPr>
-                <w:rFonts w:ascii="Arial" w:eastAsia="Arial" w:hAnsi="Arial" w:cs="Arial"/>
-              </w:rPr>
-              <w:t>pk</w:t>
-            </w:r>
-            <w:proofErr w:type="spellEnd"/>
-            <w:r>
-              <w:rPr>
-                <w:rFonts w:ascii="Arial" w:eastAsia="Arial" w:hAnsi="Arial" w:cs="Arial"/>
-              </w:rPr>
-              <w:t>)</w:t>
+              <w:t>(pk)</w:t>
             </w:r>
           </w:p>
         </w:tc>
@@ -19509,33 +17892,11 @@
                 <w:rFonts w:ascii="Arial" w:eastAsia="Arial" w:hAnsi="Arial" w:cs="Arial"/>
               </w:rPr>
             </w:pPr>
-            <w:proofErr w:type="spellStart"/>
-            <w:r>
-              <w:rPr>
-                <w:rFonts w:ascii="Arial" w:eastAsia="Arial" w:hAnsi="Arial" w:cs="Arial"/>
-              </w:rPr>
-              <w:t>estatus_compras_ventas</w:t>
-            </w:r>
-            <w:proofErr w:type="spellEnd"/>
-            <w:r>
-              <w:rPr>
-                <w:rFonts w:ascii="Arial" w:eastAsia="Arial" w:hAnsi="Arial" w:cs="Arial"/>
-              </w:rPr>
-              <w:t>(</w:t>
-            </w:r>
-            <w:proofErr w:type="spellStart"/>
-            <w:r>
-              <w:rPr>
-                <w:rFonts w:ascii="Arial" w:eastAsia="Arial" w:hAnsi="Arial" w:cs="Arial"/>
-              </w:rPr>
-              <w:t>fk</w:t>
-            </w:r>
-            <w:proofErr w:type="spellEnd"/>
-            <w:r>
-              <w:rPr>
-                <w:rFonts w:ascii="Arial" w:eastAsia="Arial" w:hAnsi="Arial" w:cs="Arial"/>
-              </w:rPr>
-              <w:t>)</w:t>
+            <w:r>
+              <w:rPr>
+                <w:rFonts w:ascii="Arial" w:eastAsia="Arial" w:hAnsi="Arial" w:cs="Arial"/>
+              </w:rPr>
+              <w:t>estatus_compras_ventas(fk)</w:t>
             </w:r>
           </w:p>
         </w:tc>
@@ -19577,21 +17938,7 @@
               <w:rPr>
                 <w:rFonts w:ascii="Arial" w:eastAsia="Arial" w:hAnsi="Arial" w:cs="Arial"/>
               </w:rPr>
-              <w:t>(</w:t>
-            </w:r>
-            <w:proofErr w:type="spellStart"/>
-            <w:r>
-              <w:rPr>
-                <w:rFonts w:ascii="Arial" w:eastAsia="Arial" w:hAnsi="Arial" w:cs="Arial"/>
-              </w:rPr>
-              <w:t>fk</w:t>
-            </w:r>
-            <w:proofErr w:type="spellEnd"/>
-            <w:r>
-              <w:rPr>
-                <w:rFonts w:ascii="Arial" w:eastAsia="Arial" w:hAnsi="Arial" w:cs="Arial"/>
-              </w:rPr>
-              <w:t>)</w:t>
+              <w:t>(fk)</w:t>
             </w:r>
           </w:p>
         </w:tc>
@@ -19614,14 +17961,12 @@
                 <w:rFonts w:ascii="Arial" w:eastAsia="Arial" w:hAnsi="Arial" w:cs="Arial"/>
               </w:rPr>
             </w:pPr>
-            <w:proofErr w:type="spellStart"/>
             <w:r>
               <w:rPr>
                 <w:rFonts w:ascii="Arial" w:eastAsia="Arial" w:hAnsi="Arial" w:cs="Arial"/>
               </w:rPr>
               <w:t>monto_total</w:t>
             </w:r>
-            <w:proofErr w:type="spellEnd"/>
           </w:p>
         </w:tc>
         <w:tc>
@@ -19643,14 +17988,12 @@
                 <w:rFonts w:ascii="Arial" w:eastAsia="Arial" w:hAnsi="Arial" w:cs="Arial"/>
               </w:rPr>
             </w:pPr>
-            <w:proofErr w:type="spellStart"/>
             <w:r>
               <w:rPr>
                 <w:rFonts w:ascii="Arial" w:eastAsia="Arial" w:hAnsi="Arial" w:cs="Arial"/>
               </w:rPr>
               <w:t>descuentos_id</w:t>
             </w:r>
-            <w:proofErr w:type="spellEnd"/>
           </w:p>
           <w:p>
             <w:pPr>
@@ -19664,21 +18007,7 @@
               <w:rPr>
                 <w:rFonts w:ascii="Arial" w:eastAsia="Arial" w:hAnsi="Arial" w:cs="Arial"/>
               </w:rPr>
-              <w:t>(</w:t>
-            </w:r>
-            <w:proofErr w:type="spellStart"/>
-            <w:r>
-              <w:rPr>
-                <w:rFonts w:ascii="Arial" w:eastAsia="Arial" w:hAnsi="Arial" w:cs="Arial"/>
-              </w:rPr>
-              <w:t>fk</w:t>
-            </w:r>
-            <w:proofErr w:type="spellEnd"/>
-            <w:r>
-              <w:rPr>
-                <w:rFonts w:ascii="Arial" w:eastAsia="Arial" w:hAnsi="Arial" w:cs="Arial"/>
-              </w:rPr>
-              <w:t>)</w:t>
+              <w:t>(fk)</w:t>
             </w:r>
           </w:p>
         </w:tc>
@@ -19728,33 +18057,11 @@
                 <w:rFonts w:ascii="Arial" w:eastAsia="Arial" w:hAnsi="Arial" w:cs="Arial"/>
               </w:rPr>
             </w:pPr>
-            <w:proofErr w:type="spellStart"/>
-            <w:r>
-              <w:rPr>
-                <w:rFonts w:ascii="Arial" w:eastAsia="Arial" w:hAnsi="Arial" w:cs="Arial"/>
-              </w:rPr>
-              <w:t>egresos_id</w:t>
-            </w:r>
-            <w:proofErr w:type="spellEnd"/>
-            <w:r>
-              <w:rPr>
-                <w:rFonts w:ascii="Arial" w:eastAsia="Arial" w:hAnsi="Arial" w:cs="Arial"/>
-              </w:rPr>
-              <w:t>(</w:t>
-            </w:r>
-            <w:proofErr w:type="spellStart"/>
-            <w:r>
-              <w:rPr>
-                <w:rFonts w:ascii="Arial" w:eastAsia="Arial" w:hAnsi="Arial" w:cs="Arial"/>
-              </w:rPr>
-              <w:t>fk</w:t>
-            </w:r>
-            <w:proofErr w:type="spellEnd"/>
-            <w:r>
-              <w:rPr>
-                <w:rFonts w:ascii="Arial" w:eastAsia="Arial" w:hAnsi="Arial" w:cs="Arial"/>
-              </w:rPr>
-              <w:t>)</w:t>
+            <w:r>
+              <w:rPr>
+                <w:rFonts w:ascii="Arial" w:eastAsia="Arial" w:hAnsi="Arial" w:cs="Arial"/>
+              </w:rPr>
+              <w:t>egresos_id(fk)</w:t>
             </w:r>
           </w:p>
         </w:tc>
@@ -20029,21 +18336,7 @@
               <w:rPr>
                 <w:rFonts w:ascii="Arial" w:eastAsia="Arial" w:hAnsi="Arial" w:cs="Arial"/>
               </w:rPr>
-              <w:t>(</w:t>
-            </w:r>
-            <w:proofErr w:type="spellStart"/>
-            <w:r>
-              <w:rPr>
-                <w:rFonts w:ascii="Arial" w:eastAsia="Arial" w:hAnsi="Arial" w:cs="Arial"/>
-              </w:rPr>
-              <w:t>pk</w:t>
-            </w:r>
-            <w:proofErr w:type="spellEnd"/>
-            <w:r>
-              <w:rPr>
-                <w:rFonts w:ascii="Arial" w:eastAsia="Arial" w:hAnsi="Arial" w:cs="Arial"/>
-              </w:rPr>
-              <w:t>)</w:t>
+              <w:t>(pk)</w:t>
             </w:r>
           </w:p>
         </w:tc>
@@ -20093,14 +18386,12 @@
                 <w:rFonts w:ascii="Arial" w:eastAsia="Arial" w:hAnsi="Arial" w:cs="Arial"/>
               </w:rPr>
             </w:pPr>
-            <w:proofErr w:type="spellStart"/>
             <w:r>
               <w:rPr>
                 <w:rFonts w:ascii="Arial" w:eastAsia="Arial" w:hAnsi="Arial" w:cs="Arial"/>
               </w:rPr>
               <w:t>nombre_usuario</w:t>
             </w:r>
-            <w:proofErr w:type="spellEnd"/>
           </w:p>
         </w:tc>
         <w:tc>
@@ -20149,14 +18440,12 @@
                 <w:rFonts w:ascii="Arial" w:eastAsia="Arial" w:hAnsi="Arial" w:cs="Arial"/>
               </w:rPr>
             </w:pPr>
-            <w:proofErr w:type="spellStart"/>
             <w:r>
               <w:rPr>
                 <w:rFonts w:ascii="Arial" w:eastAsia="Arial" w:hAnsi="Arial" w:cs="Arial"/>
               </w:rPr>
               <w:t>password</w:t>
             </w:r>
-            <w:proofErr w:type="spellEnd"/>
           </w:p>
         </w:tc>
         <w:tc>
@@ -20178,33 +18467,11 @@
                 <w:rFonts w:ascii="Arial" w:eastAsia="Arial" w:hAnsi="Arial" w:cs="Arial"/>
               </w:rPr>
             </w:pPr>
-            <w:proofErr w:type="spellStart"/>
-            <w:r>
-              <w:rPr>
-                <w:rFonts w:ascii="Arial" w:eastAsia="Arial" w:hAnsi="Arial" w:cs="Arial"/>
-              </w:rPr>
-              <w:t>roles_id</w:t>
-            </w:r>
-            <w:proofErr w:type="spellEnd"/>
-            <w:r>
-              <w:rPr>
-                <w:rFonts w:ascii="Arial" w:eastAsia="Arial" w:hAnsi="Arial" w:cs="Arial"/>
-              </w:rPr>
-              <w:t>(</w:t>
-            </w:r>
-            <w:proofErr w:type="spellStart"/>
-            <w:r>
-              <w:rPr>
-                <w:rFonts w:ascii="Arial" w:eastAsia="Arial" w:hAnsi="Arial" w:cs="Arial"/>
-              </w:rPr>
-              <w:t>fk</w:t>
-            </w:r>
-            <w:proofErr w:type="spellEnd"/>
-            <w:r>
-              <w:rPr>
-                <w:rFonts w:ascii="Arial" w:eastAsia="Arial" w:hAnsi="Arial" w:cs="Arial"/>
-              </w:rPr>
-              <w:t>)</w:t>
+            <w:r>
+              <w:rPr>
+                <w:rFonts w:ascii="Arial" w:eastAsia="Arial" w:hAnsi="Arial" w:cs="Arial"/>
+              </w:rPr>
+              <w:t>roles_id(fk)</w:t>
             </w:r>
           </w:p>
         </w:tc>
@@ -20439,21 +18706,7 @@
               <w:rPr>
                 <w:rFonts w:ascii="Arial" w:eastAsia="Arial" w:hAnsi="Arial" w:cs="Arial"/>
               </w:rPr>
-              <w:t>id(</w:t>
-            </w:r>
-            <w:proofErr w:type="spellStart"/>
-            <w:r>
-              <w:rPr>
-                <w:rFonts w:ascii="Arial" w:eastAsia="Arial" w:hAnsi="Arial" w:cs="Arial"/>
-              </w:rPr>
-              <w:t>pk</w:t>
-            </w:r>
-            <w:proofErr w:type="spellEnd"/>
-            <w:r>
-              <w:rPr>
-                <w:rFonts w:ascii="Arial" w:eastAsia="Arial" w:hAnsi="Arial" w:cs="Arial"/>
-              </w:rPr>
-              <w:t>)</w:t>
+              <w:t>id(pk)</w:t>
             </w:r>
           </w:p>
         </w:tc>
@@ -20476,14 +18729,12 @@
                 <w:rFonts w:ascii="Arial" w:eastAsia="Arial" w:hAnsi="Arial" w:cs="Arial"/>
               </w:rPr>
             </w:pPr>
-            <w:proofErr w:type="spellStart"/>
             <w:r>
               <w:rPr>
                 <w:rFonts w:ascii="Arial" w:eastAsia="Arial" w:hAnsi="Arial" w:cs="Arial"/>
               </w:rPr>
               <w:t>nombre_rol</w:t>
             </w:r>
-            <w:proofErr w:type="spellEnd"/>
           </w:p>
         </w:tc>
       </w:tr>
@@ -20661,21 +18912,7 @@
               <w:rPr>
                 <w:rFonts w:ascii="Arial" w:eastAsia="Arial" w:hAnsi="Arial" w:cs="Arial"/>
               </w:rPr>
-              <w:t>(</w:t>
-            </w:r>
-            <w:proofErr w:type="spellStart"/>
-            <w:r>
-              <w:rPr>
-                <w:rFonts w:ascii="Arial" w:eastAsia="Arial" w:hAnsi="Arial" w:cs="Arial"/>
-              </w:rPr>
-              <w:t>pk</w:t>
-            </w:r>
-            <w:proofErr w:type="spellEnd"/>
-            <w:r>
-              <w:rPr>
-                <w:rFonts w:ascii="Arial" w:eastAsia="Arial" w:hAnsi="Arial" w:cs="Arial"/>
-              </w:rPr>
-              <w:t>)</w:t>
+              <w:t>(pk)</w:t>
             </w:r>
           </w:p>
         </w:tc>
@@ -20698,33 +18935,11 @@
                 <w:rFonts w:ascii="Arial" w:eastAsia="Arial" w:hAnsi="Arial" w:cs="Arial"/>
               </w:rPr>
             </w:pPr>
-            <w:proofErr w:type="spellStart"/>
-            <w:r>
-              <w:rPr>
-                <w:rFonts w:ascii="Arial" w:eastAsia="Arial" w:hAnsi="Arial" w:cs="Arial"/>
-              </w:rPr>
-              <w:t>productos_id</w:t>
-            </w:r>
-            <w:proofErr w:type="spellEnd"/>
-            <w:r>
-              <w:rPr>
-                <w:rFonts w:ascii="Arial" w:eastAsia="Arial" w:hAnsi="Arial" w:cs="Arial"/>
-              </w:rPr>
-              <w:t>(</w:t>
-            </w:r>
-            <w:proofErr w:type="spellStart"/>
-            <w:r>
-              <w:rPr>
-                <w:rFonts w:ascii="Arial" w:eastAsia="Arial" w:hAnsi="Arial" w:cs="Arial"/>
-              </w:rPr>
-              <w:t>fk</w:t>
-            </w:r>
-            <w:proofErr w:type="spellEnd"/>
-            <w:r>
-              <w:rPr>
-                <w:rFonts w:ascii="Arial" w:eastAsia="Arial" w:hAnsi="Arial" w:cs="Arial"/>
-              </w:rPr>
-              <w:t>)</w:t>
+            <w:r>
+              <w:rPr>
+                <w:rFonts w:ascii="Arial" w:eastAsia="Arial" w:hAnsi="Arial" w:cs="Arial"/>
+              </w:rPr>
+              <w:t>productos_id(fk)</w:t>
             </w:r>
           </w:p>
         </w:tc>
@@ -20747,33 +18962,11 @@
                 <w:rFonts w:ascii="Arial" w:eastAsia="Arial" w:hAnsi="Arial" w:cs="Arial"/>
               </w:rPr>
             </w:pPr>
-            <w:proofErr w:type="spellStart"/>
-            <w:r>
-              <w:rPr>
-                <w:rFonts w:ascii="Arial" w:eastAsia="Arial" w:hAnsi="Arial" w:cs="Arial"/>
-              </w:rPr>
-              <w:t>almacenes_id</w:t>
-            </w:r>
-            <w:proofErr w:type="spellEnd"/>
-            <w:r>
-              <w:rPr>
-                <w:rFonts w:ascii="Arial" w:eastAsia="Arial" w:hAnsi="Arial" w:cs="Arial"/>
-              </w:rPr>
-              <w:t>(</w:t>
-            </w:r>
-            <w:proofErr w:type="spellStart"/>
-            <w:r>
-              <w:rPr>
-                <w:rFonts w:ascii="Arial" w:eastAsia="Arial" w:hAnsi="Arial" w:cs="Arial"/>
-              </w:rPr>
-              <w:t>fk</w:t>
-            </w:r>
-            <w:proofErr w:type="spellEnd"/>
-            <w:r>
-              <w:rPr>
-                <w:rFonts w:ascii="Arial" w:eastAsia="Arial" w:hAnsi="Arial" w:cs="Arial"/>
-              </w:rPr>
-              <w:t>)</w:t>
+            <w:r>
+              <w:rPr>
+                <w:rFonts w:ascii="Arial" w:eastAsia="Arial" w:hAnsi="Arial" w:cs="Arial"/>
+              </w:rPr>
+              <w:t>almacenes_id(fk)</w:t>
             </w:r>
           </w:p>
         </w:tc>
@@ -20823,14 +19016,12 @@
                 <w:rFonts w:ascii="Arial" w:eastAsia="Arial" w:hAnsi="Arial" w:cs="Arial"/>
               </w:rPr>
             </w:pPr>
-            <w:proofErr w:type="spellStart"/>
             <w:r>
               <w:rPr>
                 <w:rFonts w:ascii="Arial" w:eastAsia="Arial" w:hAnsi="Arial" w:cs="Arial"/>
               </w:rPr>
               <w:t>valorMonetario</w:t>
             </w:r>
-            <w:proofErr w:type="spellEnd"/>
           </w:p>
         </w:tc>
         <w:tc>
@@ -20852,14 +19043,12 @@
                 <w:rFonts w:ascii="Arial" w:eastAsia="Arial" w:hAnsi="Arial" w:cs="Arial"/>
               </w:rPr>
             </w:pPr>
-            <w:proofErr w:type="spellStart"/>
             <w:r>
               <w:rPr>
                 <w:rFonts w:ascii="Arial" w:eastAsia="Arial" w:hAnsi="Arial" w:cs="Arial"/>
               </w:rPr>
               <w:t>fecha_registro</w:t>
             </w:r>
-            <w:proofErr w:type="spellEnd"/>
           </w:p>
         </w:tc>
       </w:tr>
@@ -21085,21 +19274,7 @@
               <w:rPr>
                 <w:rFonts w:ascii="Arial" w:eastAsia="Arial" w:hAnsi="Arial" w:cs="Arial"/>
               </w:rPr>
-              <w:t>id(</w:t>
-            </w:r>
-            <w:proofErr w:type="spellStart"/>
-            <w:r>
-              <w:rPr>
-                <w:rFonts w:ascii="Arial" w:eastAsia="Arial" w:hAnsi="Arial" w:cs="Arial"/>
-              </w:rPr>
-              <w:t>pk</w:t>
-            </w:r>
-            <w:proofErr w:type="spellEnd"/>
-            <w:r>
-              <w:rPr>
-                <w:rFonts w:ascii="Arial" w:eastAsia="Arial" w:hAnsi="Arial" w:cs="Arial"/>
-              </w:rPr>
-              <w:t>)</w:t>
+              <w:t>id(pk)</w:t>
             </w:r>
           </w:p>
         </w:tc>
@@ -21122,14 +19297,12 @@
                 <w:rFonts w:ascii="Arial" w:eastAsia="Arial" w:hAnsi="Arial" w:cs="Arial"/>
               </w:rPr>
             </w:pPr>
-            <w:proofErr w:type="spellStart"/>
             <w:r>
               <w:rPr>
                 <w:rFonts w:ascii="Arial" w:eastAsia="Arial" w:hAnsi="Arial" w:cs="Arial"/>
               </w:rPr>
               <w:t>almacen</w:t>
             </w:r>
-            <w:proofErr w:type="spellEnd"/>
           </w:p>
         </w:tc>
         <w:tc>
@@ -21151,19 +19324,11 @@
                 <w:rFonts w:ascii="Arial" w:eastAsia="Arial" w:hAnsi="Arial" w:cs="Arial"/>
               </w:rPr>
             </w:pPr>
-            <w:proofErr w:type="spellStart"/>
-            <w:r>
-              <w:rPr>
-                <w:rFonts w:ascii="Arial" w:eastAsia="Arial" w:hAnsi="Arial" w:cs="Arial"/>
-              </w:rPr>
-              <w:t>descripcion</w:t>
-            </w:r>
-            <w:proofErr w:type="spellEnd"/>
-            <w:r>
-              <w:rPr>
-                <w:rFonts w:ascii="Arial" w:eastAsia="Arial" w:hAnsi="Arial" w:cs="Arial"/>
-              </w:rPr>
-              <w:t xml:space="preserve"> </w:t>
+            <w:r>
+              <w:rPr>
+                <w:rFonts w:ascii="Arial" w:eastAsia="Arial" w:hAnsi="Arial" w:cs="Arial"/>
+              </w:rPr>
+              <w:t xml:space="preserve">descripcion </w:t>
             </w:r>
           </w:p>
         </w:tc>
@@ -21355,21 +19520,7 @@
               <w:rPr>
                 <w:rFonts w:ascii="Arial" w:eastAsia="Arial" w:hAnsi="Arial" w:cs="Arial"/>
               </w:rPr>
-              <w:t>(</w:t>
-            </w:r>
-            <w:proofErr w:type="spellStart"/>
-            <w:r>
-              <w:rPr>
-                <w:rFonts w:ascii="Arial" w:eastAsia="Arial" w:hAnsi="Arial" w:cs="Arial"/>
-              </w:rPr>
-              <w:t>pk</w:t>
-            </w:r>
-            <w:proofErr w:type="spellEnd"/>
-            <w:r>
-              <w:rPr>
-                <w:rFonts w:ascii="Arial" w:eastAsia="Arial" w:hAnsi="Arial" w:cs="Arial"/>
-              </w:rPr>
-              <w:t>)</w:t>
+              <w:t>(pk)</w:t>
             </w:r>
           </w:p>
         </w:tc>
@@ -21392,14 +19543,12 @@
                 <w:rFonts w:ascii="Arial" w:eastAsia="Arial" w:hAnsi="Arial" w:cs="Arial"/>
               </w:rPr>
             </w:pPr>
-            <w:proofErr w:type="spellStart"/>
             <w:r>
               <w:rPr>
                 <w:rFonts w:ascii="Arial" w:eastAsia="Arial" w:hAnsi="Arial" w:cs="Arial"/>
               </w:rPr>
               <w:t>nombre_proveedor</w:t>
             </w:r>
-            <w:proofErr w:type="spellEnd"/>
           </w:p>
         </w:tc>
         <w:tc>
@@ -21421,14 +19570,12 @@
                 <w:rFonts w:ascii="Arial" w:eastAsia="Arial" w:hAnsi="Arial" w:cs="Arial"/>
               </w:rPr>
             </w:pPr>
-            <w:proofErr w:type="spellStart"/>
             <w:r>
               <w:rPr>
                 <w:rFonts w:ascii="Arial" w:eastAsia="Arial" w:hAnsi="Arial" w:cs="Arial"/>
               </w:rPr>
               <w:t>telefono</w:t>
             </w:r>
-            <w:proofErr w:type="spellEnd"/>
           </w:p>
         </w:tc>
         <w:tc>
@@ -21504,14 +19651,12 @@
                 <w:rFonts w:ascii="Arial" w:eastAsia="Arial" w:hAnsi="Arial" w:cs="Arial"/>
               </w:rPr>
             </w:pPr>
-            <w:proofErr w:type="spellStart"/>
             <w:r>
               <w:rPr>
                 <w:rFonts w:ascii="Arial" w:eastAsia="Arial" w:hAnsi="Arial" w:cs="Arial"/>
               </w:rPr>
               <w:t>codigo_postal</w:t>
             </w:r>
-            <w:proofErr w:type="spellEnd"/>
           </w:p>
         </w:tc>
         <w:tc>
@@ -21774,61 +19919,7 @@
           <w:sz w:val="24"/>
           <w:szCs w:val="24"/>
         </w:rPr>
-        <w:t xml:space="preserve">Las siguientes 6 tablas (almacenes, </w:t>
-      </w:r>
-      <w:proofErr w:type="spellStart"/>
-      <w:r>
-        <w:rPr>
-          <w:rFonts w:ascii="Arial" w:eastAsia="Arial" w:hAnsi="Arial" w:cs="Arial"/>
-          <w:sz w:val="24"/>
-          <w:szCs w:val="24"/>
-        </w:rPr>
-        <w:t>categorias_facturas</w:t>
-      </w:r>
-      <w:proofErr w:type="spellEnd"/>
-      <w:r>
-        <w:rPr>
-          <w:rFonts w:ascii="Arial" w:eastAsia="Arial" w:hAnsi="Arial" w:cs="Arial"/>
-          <w:sz w:val="24"/>
-          <w:szCs w:val="24"/>
-        </w:rPr>
-        <w:t xml:space="preserve">, </w:t>
-      </w:r>
-      <w:proofErr w:type="spellStart"/>
-      <w:r>
-        <w:rPr>
-          <w:rFonts w:ascii="Arial" w:eastAsia="Arial" w:hAnsi="Arial" w:cs="Arial"/>
-          <w:sz w:val="24"/>
-          <w:szCs w:val="24"/>
-        </w:rPr>
-        <w:t>categorías_productos</w:t>
-      </w:r>
-      <w:proofErr w:type="spellEnd"/>
-      <w:r>
-        <w:rPr>
-          <w:rFonts w:ascii="Arial" w:eastAsia="Arial" w:hAnsi="Arial" w:cs="Arial"/>
-          <w:sz w:val="24"/>
-          <w:szCs w:val="24"/>
-        </w:rPr>
-        <w:t xml:space="preserve">, </w:t>
-      </w:r>
-      <w:proofErr w:type="spellStart"/>
-      <w:r>
-        <w:rPr>
-          <w:rFonts w:ascii="Arial" w:eastAsia="Arial" w:hAnsi="Arial" w:cs="Arial"/>
-          <w:sz w:val="24"/>
-          <w:szCs w:val="24"/>
-        </w:rPr>
-        <w:t>estatus_compra_venta</w:t>
-      </w:r>
-      <w:proofErr w:type="spellEnd"/>
-      <w:r>
-        <w:rPr>
-          <w:rFonts w:ascii="Arial" w:eastAsia="Arial" w:hAnsi="Arial" w:cs="Arial"/>
-          <w:sz w:val="24"/>
-          <w:szCs w:val="24"/>
-        </w:rPr>
-        <w:t>, descuentos y roles).</w:t>
+        <w:t>Las siguientes 6 tablas (almacenes, categorias_facturas, categorías_productos, estatus_compra_venta, descuentos y roles).</w:t>
       </w:r>
     </w:p>
     <w:p>
@@ -21976,7 +20067,6 @@
           <w:szCs w:val="24"/>
         </w:rPr>
       </w:pPr>
-      <w:proofErr w:type="spellStart"/>
       <w:r>
         <w:rPr>
           <w:rFonts w:ascii="Arial" w:eastAsia="Arial" w:hAnsi="Arial" w:cs="Arial"/>
@@ -21987,7 +20077,6 @@
         </w:rPr>
         <w:t>categorias_facturas</w:t>
       </w:r>
-      <w:proofErr w:type="spellEnd"/>
     </w:p>
     <w:p>
       <w:pPr>
@@ -22102,7 +20191,6 @@
           <w:szCs w:val="24"/>
         </w:rPr>
       </w:pPr>
-      <w:proofErr w:type="spellStart"/>
       <w:r>
         <w:rPr>
           <w:rFonts w:ascii="Arial" w:eastAsia="Arial" w:hAnsi="Arial" w:cs="Arial"/>
@@ -22114,7 +20202,6 @@
         <w:lastRenderedPageBreak/>
         <w:t>categorias_productos</w:t>
       </w:r>
-      <w:proofErr w:type="spellEnd"/>
     </w:p>
     <w:p>
       <w:pPr>
@@ -22243,7 +20330,6 @@
           <w:szCs w:val="24"/>
         </w:rPr>
       </w:pPr>
-      <w:proofErr w:type="spellStart"/>
       <w:r>
         <w:rPr>
           <w:rFonts w:ascii="Arial" w:eastAsia="Arial" w:hAnsi="Arial" w:cs="Arial"/>
@@ -22254,7 +20340,6 @@
         </w:rPr>
         <w:t>estatus_compras_ventas</w:t>
       </w:r>
-      <w:proofErr w:type="spellEnd"/>
       <w:r>
         <w:rPr>
           <w:rFonts w:ascii="Arial" w:eastAsia="Arial" w:hAnsi="Arial" w:cs="Arial"/>
@@ -23345,7 +21430,6 @@
           <w:szCs w:val="24"/>
         </w:rPr>
       </w:pPr>
-      <w:proofErr w:type="spellStart"/>
       <w:r>
         <w:rPr>
           <w:rFonts w:ascii="Arial" w:eastAsia="Arial" w:hAnsi="Arial" w:cs="Arial"/>
@@ -23355,9 +21439,16 @@
           <w:szCs w:val="24"/>
         </w:rPr>
         <w:lastRenderedPageBreak/>
-        <w:t>ordenesdecompra</w:t>
+        <w:t xml:space="preserve">ordenesdecompra         </w:t>
       </w:r>
-      <w:proofErr w:type="spellEnd"/>
+      <w:r>
+        <w:rPr>
+          <w:rFonts w:ascii="Arial" w:eastAsia="Arial" w:hAnsi="Arial" w:cs="Arial"/>
+          <w:sz w:val="24"/>
+          <w:szCs w:val="24"/>
+        </w:rPr>
+        <w:t xml:space="preserve">                                                   </w:t>
+      </w:r>
       <w:r>
         <w:rPr>
           <w:rFonts w:ascii="Arial" w:eastAsia="Arial" w:hAnsi="Arial" w:cs="Arial"/>
@@ -23366,37 +21457,7 @@
           <w:sz w:val="24"/>
           <w:szCs w:val="24"/>
         </w:rPr>
-        <w:t xml:space="preserve">         </w:t>
-      </w:r>
-      <w:r>
-        <w:rPr>
-          <w:rFonts w:ascii="Arial" w:eastAsia="Arial" w:hAnsi="Arial" w:cs="Arial"/>
-          <w:sz w:val="24"/>
-          <w:szCs w:val="24"/>
-        </w:rPr>
-        <w:t xml:space="preserve">                                                   </w:t>
-      </w:r>
-      <w:proofErr w:type="spellStart"/>
-      <w:r>
-        <w:rPr>
-          <w:rFonts w:ascii="Arial" w:eastAsia="Arial" w:hAnsi="Arial" w:cs="Arial"/>
-          <w:b/>
-          <w:bCs/>
-          <w:sz w:val="24"/>
-          <w:szCs w:val="24"/>
-        </w:rPr>
-        <w:t>ordenesdeventa</w:t>
-      </w:r>
-      <w:proofErr w:type="spellEnd"/>
-      <w:r>
-        <w:rPr>
-          <w:rFonts w:ascii="Arial" w:eastAsia="Arial" w:hAnsi="Arial" w:cs="Arial"/>
-          <w:b/>
-          <w:bCs/>
-          <w:sz w:val="24"/>
-          <w:szCs w:val="24"/>
-        </w:rPr>
-        <w:t xml:space="preserve">  </w:t>
+        <w:t xml:space="preserve">ordenesdeventa  </w:t>
       </w:r>
       <w:r>
         <w:rPr>
@@ -23786,79 +21847,7 @@
           <w:sz w:val="24"/>
           <w:szCs w:val="24"/>
         </w:rPr>
-        <w:t xml:space="preserve">La tabla </w:t>
-      </w:r>
-      <w:proofErr w:type="spellStart"/>
-      <w:r>
-        <w:rPr>
-          <w:rFonts w:ascii="Arial" w:eastAsia="Arial" w:hAnsi="Arial" w:cs="Arial"/>
-          <w:sz w:val="24"/>
-          <w:szCs w:val="24"/>
-        </w:rPr>
-        <w:t>users</w:t>
-      </w:r>
-      <w:proofErr w:type="spellEnd"/>
-      <w:r>
-        <w:rPr>
-          <w:rFonts w:ascii="Arial" w:eastAsia="Arial" w:hAnsi="Arial" w:cs="Arial"/>
-          <w:sz w:val="24"/>
-          <w:szCs w:val="24"/>
-        </w:rPr>
-        <w:t xml:space="preserve"> tiene un único valor dentro de los atributos, </w:t>
-      </w:r>
-      <w:proofErr w:type="spellStart"/>
-      <w:r>
-        <w:rPr>
-          <w:rFonts w:ascii="Arial" w:eastAsia="Arial" w:hAnsi="Arial" w:cs="Arial"/>
-          <w:sz w:val="24"/>
-          <w:szCs w:val="24"/>
-        </w:rPr>
-        <w:t>created_at</w:t>
-      </w:r>
-      <w:proofErr w:type="spellEnd"/>
-      <w:r>
-        <w:rPr>
-          <w:rFonts w:ascii="Arial" w:eastAsia="Arial" w:hAnsi="Arial" w:cs="Arial"/>
-          <w:sz w:val="24"/>
-          <w:szCs w:val="24"/>
-        </w:rPr>
-        <w:t xml:space="preserve"> y </w:t>
-      </w:r>
-      <w:proofErr w:type="spellStart"/>
-      <w:r>
-        <w:rPr>
-          <w:rFonts w:ascii="Arial" w:eastAsia="Arial" w:hAnsi="Arial" w:cs="Arial"/>
-          <w:sz w:val="24"/>
-          <w:szCs w:val="24"/>
-        </w:rPr>
-        <w:t>updated_at</w:t>
-      </w:r>
-      <w:proofErr w:type="spellEnd"/>
-      <w:r>
-        <w:rPr>
-          <w:rFonts w:ascii="Arial" w:eastAsia="Arial" w:hAnsi="Arial" w:cs="Arial"/>
-          <w:sz w:val="24"/>
-          <w:szCs w:val="24"/>
-        </w:rPr>
-        <w:t xml:space="preserve"> el valor que almacenan cuenta como un único </w:t>
-      </w:r>
-      <w:proofErr w:type="gramStart"/>
-      <w:r>
-        <w:rPr>
-          <w:rFonts w:ascii="Arial" w:eastAsia="Arial" w:hAnsi="Arial" w:cs="Arial"/>
-          <w:sz w:val="24"/>
-          <w:szCs w:val="24"/>
-        </w:rPr>
-        <w:t>elemento(</w:t>
-      </w:r>
-      <w:proofErr w:type="gramEnd"/>
-      <w:r>
-        <w:rPr>
-          <w:rFonts w:ascii="Arial" w:eastAsia="Arial" w:hAnsi="Arial" w:cs="Arial"/>
-          <w:sz w:val="24"/>
-          <w:szCs w:val="24"/>
-        </w:rPr>
-        <w:t xml:space="preserve">1FN),. </w:t>
+        <w:t xml:space="preserve">La tabla users tiene un único valor dentro de los atributos, created_at y updated_at el valor que almacenan cuenta como un único elemento(1FN),. </w:t>
       </w:r>
     </w:p>
     <w:p>
@@ -23896,25 +21885,7 @@
           <w:sz w:val="24"/>
           <w:szCs w:val="24"/>
         </w:rPr>
-        <w:t>Los atributos no son dependientes de otros atributos ni de la llave foránea (</w:t>
-      </w:r>
-      <w:proofErr w:type="spellStart"/>
-      <w:r>
-        <w:rPr>
-          <w:rFonts w:ascii="Arial" w:eastAsia="Arial" w:hAnsi="Arial" w:cs="Arial"/>
-          <w:sz w:val="24"/>
-          <w:szCs w:val="24"/>
-        </w:rPr>
-        <w:t>roles_id</w:t>
-      </w:r>
-      <w:proofErr w:type="spellEnd"/>
-      <w:r>
-        <w:rPr>
-          <w:rFonts w:ascii="Arial" w:eastAsia="Arial" w:hAnsi="Arial" w:cs="Arial"/>
-          <w:sz w:val="24"/>
-          <w:szCs w:val="24"/>
-        </w:rPr>
-        <w:t>) por lo que separar la tabla no es necesario(3FN).</w:t>
+        <w:t>Los atributos no son dependientes de otros atributos ni de la llave foránea (roles_id) por lo que separar la tabla no es necesario(3FN).</w:t>
       </w:r>
     </w:p>
     <w:p>
@@ -23929,7 +21900,6 @@
           <w:szCs w:val="24"/>
         </w:rPr>
       </w:pPr>
-      <w:proofErr w:type="spellStart"/>
       <w:r>
         <w:rPr>
           <w:rFonts w:ascii="Arial" w:eastAsia="Arial" w:hAnsi="Arial" w:cs="Arial"/>
@@ -23940,7 +21910,6 @@
         </w:rPr>
         <w:t>Users</w:t>
       </w:r>
-      <w:proofErr w:type="spellEnd"/>
     </w:p>
     <w:p>
       <w:pPr>
@@ -24861,31 +22830,7 @@
           <w:sz w:val="24"/>
           <w:szCs w:val="24"/>
         </w:rPr>
-        <w:t xml:space="preserve">El gerente del supermercado necesita una reimpresión del </w:t>
-      </w:r>
-      <w:proofErr w:type="gramStart"/>
-      <w:r>
-        <w:rPr>
-          <w:rFonts w:ascii="Arial" w:eastAsia="Times New Roman" w:hAnsi="Arial" w:cs="Arial"/>
-          <w:b/>
-          <w:bCs/>
-          <w:color w:val="000000"/>
-          <w:sz w:val="24"/>
-          <w:szCs w:val="24"/>
-        </w:rPr>
-        <w:t>ticket</w:t>
-      </w:r>
-      <w:proofErr w:type="gramEnd"/>
-      <w:r>
-        <w:rPr>
-          <w:rFonts w:ascii="Arial" w:eastAsia="Times New Roman" w:hAnsi="Arial" w:cs="Arial"/>
-          <w:b/>
-          <w:bCs/>
-          <w:color w:val="000000"/>
-          <w:sz w:val="24"/>
-          <w:szCs w:val="24"/>
-        </w:rPr>
-        <w:t xml:space="preserve"> de compra de un cliente</w:t>
+        <w:t>El gerente del supermercado necesita una reimpresión del ticket de compra de un cliente</w:t>
       </w:r>
       <w:r>
         <w:rPr>
@@ -30855,28 +28800,28 @@
 </file>
 
 <file path=customXml/item1.xml><?xml version="1.0" encoding="utf-8"?>
+<b:Sources xmlns:b="http://schemas.openxmlformats.org/officeDocument/2006/bibliography" xmlns="http://schemas.openxmlformats.org/officeDocument/2006/bibliography" SelectedStyle="\APASixthEditionOfficeOnline.xsl" StyleName="APA" Version="6"/>
+</file>
+
+<file path=customXml/item2.xml><?xml version="1.0" encoding="utf-8"?>
 <go:gDocsCustomXmlDataStorage xmlns:go="http://customooxmlschemas.google.com/" xmlns:r="http://schemas.openxmlformats.org/officeDocument/2006/relationships" uri="GoogleDocsCustomDataVersion1">
   <go:docsCustomData xmlns:go="http://customooxmlschemas.google.com/" roundtripDataSignature="AMtx7mgEiJtFFhHNqUsXOy5sk3vCczdtfQ==">AMUW2mX562JDOnktRNbSsj/w3gYs3MxXINd20m/ka+WFca7sSMPDV5W/UencoB2jvoZbxObCoPD4xEfNwJJnlPla6nYPbJNZlJzSx58MhQ4BVoakVfRoBJg=</go:docsCustomData>
 </go:gDocsCustomXmlDataStorage>
 </file>
 
-<file path=customXml/item2.xml><?xml version="1.0" encoding="utf-8"?>
-<b:Sources xmlns:b="http://schemas.openxmlformats.org/officeDocument/2006/bibliography" xmlns="http://schemas.openxmlformats.org/officeDocument/2006/bibliography" SelectedStyle="\APASixthEditionOfficeOnline.xsl" StyleName="APA" Version="6"/>
+<file path=customXml/itemProps1.xml><?xml version="1.0" encoding="utf-8"?>
+<ds:datastoreItem xmlns:ds="http://schemas.openxmlformats.org/officeDocument/2006/customXml" ds:itemID="{5A26E6A6-BEE0-4A53-ACBA-6082E8663FF2}">
+  <ds:schemaRefs>
+    <ds:schemaRef ds:uri="http://schemas.openxmlformats.org/officeDocument/2006/bibliography"/>
+  </ds:schemaRefs>
+</ds:datastoreItem>
 </file>
 
-<file path=customXml/itemProps1.xml><?xml version="1.0" encoding="utf-8"?>
+<file path=customXml/itemProps2.xml><?xml version="1.0" encoding="utf-8"?>
 <ds:datastoreItem xmlns:ds="http://schemas.openxmlformats.org/officeDocument/2006/customXml" ds:itemID="{11111111-1234-1234-1234-123412341234}">
   <ds:schemaRefs>
     <ds:schemaRef ds:uri="http://customooxmlschemas.google.com/"/>
     <ds:schemaRef ds:uri="http://schemas.openxmlformats.org/officeDocument/2006/relationships"/>
   </ds:schemaRefs>
 </ds:datastoreItem>
-</file>
-
-<file path=customXml/itemProps2.xml><?xml version="1.0" encoding="utf-8"?>
-<ds:datastoreItem xmlns:ds="http://schemas.openxmlformats.org/officeDocument/2006/customXml" ds:itemID="{5A26E6A6-BEE0-4A53-ACBA-6082E8663FF2}">
-  <ds:schemaRefs>
-    <ds:schemaRef ds:uri="http://schemas.openxmlformats.org/officeDocument/2006/bibliography"/>
-  </ds:schemaRefs>
-</ds:datastoreItem>
 </file>
</xml_diff>